<commit_message>
concept(final) + resize(final) + optimization(onfinal)
</commit_message>
<xml_diff>
--- a/доки/Отчёт.docx
+++ b/доки/Отчёт.docx
@@ -2760,8 +2760,6 @@
     <w:p>
       <w:pPr>
         <w:pStyle w:val="Ap2"/>
-        <w:ind w:firstLine="709"/>
-        <w:jc w:val="left"/>
         <w:rPr>
           <w:rFonts w:eastAsia="Times New Roman"/>
           <w:lang w:eastAsia="ru-RU"/>
@@ -2775,7 +2773,7 @@
         <w:br w:type="page"/>
       </w:r>
       <w:bookmarkStart w:id="0" w:name="_Hlk57489781"/>
-      <w:bookmarkStart w:id="1" w:name="_Toc57489940"/>
+      <w:bookmarkStart w:id="1" w:name="_Toc58701888"/>
       <w:r>
         <w:rPr>
           <w:rFonts w:eastAsia="Times New Roman"/>
@@ -3054,13 +3052,13 @@
         <w:p>
           <w:pPr>
             <w:rPr>
-              <w:lang w:eastAsia="ru-RU"/>
+              <w:lang w:val="en-US" w:eastAsia="ru-RU"/>
             </w:rPr>
           </w:pPr>
         </w:p>
         <w:p>
           <w:pPr>
-            <w:pStyle w:val="11"/>
+            <w:pStyle w:val="12"/>
             <w:rPr>
               <w:rFonts w:asciiTheme="minorHAnsi" w:eastAsiaTheme="minorEastAsia" w:hAnsiTheme="minorHAnsi"/>
               <w:noProof/>
@@ -3086,7 +3084,7 @@
             </w:rPr>
             <w:fldChar w:fldCharType="separate"/>
           </w:r>
-          <w:hyperlink w:anchor="_Toc57489940" w:history="1">
+          <w:hyperlink w:anchor="_Toc58701888" w:history="1">
             <w:r>
               <w:rPr>
                 <w:rStyle w:val="aa"/>
@@ -3115,7 +3113,7 @@
                 <w:noProof/>
                 <w:webHidden/>
               </w:rPr>
-              <w:instrText xml:space="preserve"> PAGEREF _Toc57489940 \h </w:instrText>
+              <w:instrText xml:space="preserve"> PAGEREF _Toc58701888 \h </w:instrText>
             </w:r>
             <w:r>
               <w:rPr>
@@ -3148,7 +3146,7 @@
         </w:p>
         <w:p>
           <w:pPr>
-            <w:pStyle w:val="11"/>
+            <w:pStyle w:val="12"/>
             <w:rPr>
               <w:rFonts w:asciiTheme="minorHAnsi" w:eastAsiaTheme="minorEastAsia" w:hAnsiTheme="minorHAnsi"/>
               <w:noProof/>
@@ -3156,7 +3154,7 @@
               <w:lang w:eastAsia="ru-RU"/>
             </w:rPr>
           </w:pPr>
-          <w:hyperlink w:anchor="_Toc57489941" w:history="1">
+          <w:hyperlink w:anchor="_Toc58701889" w:history="1">
             <w:r>
               <w:rPr>
                 <w:rStyle w:val="aa"/>
@@ -3184,7 +3182,7 @@
                 <w:noProof/>
                 <w:webHidden/>
               </w:rPr>
-              <w:instrText xml:space="preserve"> PAGEREF _Toc57489941 \h </w:instrText>
+              <w:instrText xml:space="preserve"> PAGEREF _Toc58701889 \h </w:instrText>
             </w:r>
             <w:r>
               <w:rPr>
@@ -3217,7 +3215,7 @@
         </w:p>
         <w:p>
           <w:pPr>
-            <w:pStyle w:val="11"/>
+            <w:pStyle w:val="12"/>
             <w:rPr>
               <w:rFonts w:asciiTheme="minorHAnsi" w:eastAsiaTheme="minorEastAsia" w:hAnsiTheme="minorHAnsi"/>
               <w:noProof/>
@@ -3225,7 +3223,7 @@
               <w:lang w:eastAsia="ru-RU"/>
             </w:rPr>
           </w:pPr>
-          <w:hyperlink w:anchor="_Toc57489942" w:history="1">
+          <w:hyperlink w:anchor="_Toc58701890" w:history="1">
             <w:r>
               <w:rPr>
                 <w:rStyle w:val="aa"/>
@@ -3253,7 +3251,7 @@
                 <w:noProof/>
                 <w:webHidden/>
               </w:rPr>
-              <w:instrText xml:space="preserve"> PAGEREF _Toc57489942 \h </w:instrText>
+              <w:instrText xml:space="preserve"> PAGEREF _Toc58701890 \h </w:instrText>
             </w:r>
             <w:r>
               <w:rPr>
@@ -3273,7 +3271,7 @@
                 <w:noProof/>
                 <w:webHidden/>
               </w:rPr>
-              <w:t>6</w:t>
+              <w:t>7</w:t>
             </w:r>
             <w:r>
               <w:rPr>
@@ -3286,7 +3284,10 @@
         </w:p>
         <w:p>
           <w:pPr>
-            <w:pStyle w:val="11"/>
+            <w:pStyle w:val="12"/>
+            <w:tabs>
+              <w:tab w:val="left" w:pos="440"/>
+            </w:tabs>
             <w:rPr>
               <w:rFonts w:asciiTheme="minorHAnsi" w:eastAsiaTheme="minorEastAsia" w:hAnsiTheme="minorHAnsi"/>
               <w:noProof/>
@@ -3294,24 +3295,42 @@
               <w:lang w:eastAsia="ru-RU"/>
             </w:rPr>
           </w:pPr>
-          <w:hyperlink w:anchor="_Toc57489943" w:history="1">
+          <w:hyperlink w:anchor="_Toc58701891" w:history="1">
             <w:r>
               <w:rPr>
                 <w:rStyle w:val="aa"/>
-                <w:rFonts w:eastAsia="Calibri" w:cs="Times New Roman"/>
-                <w:noProof/>
-              </w:rPr>
-              <w:t>Заключение</w:t>
-            </w:r>
-            <w:r>
-              <w:rPr>
-                <w:noProof/>
-                <w:webHidden/>
+                <w:bCs/>
+                <w:noProof/>
+                <w:lang w:eastAsia="ru-RU"/>
+              </w:rPr>
+              <w:t>1.</w:t>
+            </w:r>
+            <w:r>
+              <w:rPr>
+                <w:rFonts w:asciiTheme="minorHAnsi" w:eastAsiaTheme="minorEastAsia" w:hAnsiTheme="minorHAnsi"/>
+                <w:noProof/>
+                <w:sz w:val="22"/>
+                <w:lang w:eastAsia="ru-RU"/>
               </w:rPr>
               <w:tab/>
             </w:r>
             <w:r>
               <w:rPr>
+                <w:rStyle w:val="aa"/>
+                <w:noProof/>
+                <w:lang w:eastAsia="ru-RU"/>
+              </w:rPr>
+              <w:t>Общие сведения</w:t>
+            </w:r>
+            <w:r>
+              <w:rPr>
+                <w:noProof/>
+                <w:webHidden/>
+              </w:rPr>
+              <w:tab/>
+            </w:r>
+            <w:r>
+              <w:rPr>
                 <w:noProof/>
                 <w:webHidden/>
               </w:rPr>
@@ -3322,7 +3341,7 @@
                 <w:noProof/>
                 <w:webHidden/>
               </w:rPr>
-              <w:instrText xml:space="preserve"> PAGEREF _Toc57489943 \h </w:instrText>
+              <w:instrText xml:space="preserve"> PAGEREF _Toc58701891 \h </w:instrText>
             </w:r>
             <w:r>
               <w:rPr>
@@ -3355,7 +3374,10 @@
         </w:p>
         <w:p>
           <w:pPr>
-            <w:pStyle w:val="11"/>
+            <w:pStyle w:val="12"/>
+            <w:tabs>
+              <w:tab w:val="left" w:pos="440"/>
+            </w:tabs>
             <w:rPr>
               <w:rFonts w:asciiTheme="minorHAnsi" w:eastAsiaTheme="minorEastAsia" w:hAnsiTheme="minorHAnsi"/>
               <w:noProof/>
@@ -3363,13 +3385,875 @@
               <w:lang w:eastAsia="ru-RU"/>
             </w:rPr>
           </w:pPr>
-          <w:hyperlink w:anchor="_Toc57489944" w:history="1">
+          <w:hyperlink w:anchor="_Toc58701892" w:history="1">
+            <w:r>
+              <w:rPr>
+                <w:rStyle w:val="aa"/>
+                <w:bCs/>
+                <w:noProof/>
+                <w:lang w:eastAsia="ru-RU"/>
+              </w:rPr>
+              <w:t>2.</w:t>
+            </w:r>
+            <w:r>
+              <w:rPr>
+                <w:rFonts w:asciiTheme="minorHAnsi" w:eastAsiaTheme="minorEastAsia" w:hAnsiTheme="minorHAnsi"/>
+                <w:noProof/>
+                <w:sz w:val="22"/>
+                <w:lang w:eastAsia="ru-RU"/>
+              </w:rPr>
+              <w:tab/>
+            </w:r>
+            <w:r>
+              <w:rPr>
+                <w:rStyle w:val="aa"/>
+                <w:noProof/>
+                <w:lang w:eastAsia="ru-RU"/>
+              </w:rPr>
+              <w:t>Функциональное назначение</w:t>
+            </w:r>
+            <w:r>
+              <w:rPr>
+                <w:noProof/>
+                <w:webHidden/>
+              </w:rPr>
+              <w:tab/>
+            </w:r>
+            <w:r>
+              <w:rPr>
+                <w:noProof/>
+                <w:webHidden/>
+              </w:rPr>
+              <w:fldChar w:fldCharType="begin"/>
+            </w:r>
+            <w:r>
+              <w:rPr>
+                <w:noProof/>
+                <w:webHidden/>
+              </w:rPr>
+              <w:instrText xml:space="preserve"> PAGEREF _Toc58701892 \h </w:instrText>
+            </w:r>
+            <w:r>
+              <w:rPr>
+                <w:noProof/>
+                <w:webHidden/>
+              </w:rPr>
+            </w:r>
+            <w:r>
+              <w:rPr>
+                <w:noProof/>
+                <w:webHidden/>
+              </w:rPr>
+              <w:fldChar w:fldCharType="separate"/>
+            </w:r>
+            <w:r>
+              <w:rPr>
+                <w:noProof/>
+                <w:webHidden/>
+              </w:rPr>
+              <w:t>8</w:t>
+            </w:r>
+            <w:r>
+              <w:rPr>
+                <w:noProof/>
+                <w:webHidden/>
+              </w:rPr>
+              <w:fldChar w:fldCharType="end"/>
+            </w:r>
+          </w:hyperlink>
+        </w:p>
+        <w:p>
+          <w:pPr>
+            <w:pStyle w:val="12"/>
+            <w:tabs>
+              <w:tab w:val="left" w:pos="440"/>
+            </w:tabs>
+            <w:rPr>
+              <w:rFonts w:asciiTheme="minorHAnsi" w:eastAsiaTheme="minorEastAsia" w:hAnsiTheme="minorHAnsi"/>
+              <w:noProof/>
+              <w:sz w:val="22"/>
+              <w:lang w:eastAsia="ru-RU"/>
+            </w:rPr>
+          </w:pPr>
+          <w:hyperlink w:anchor="_Toc58701893" w:history="1">
+            <w:r>
+              <w:rPr>
+                <w:rStyle w:val="aa"/>
+                <w:bCs/>
+                <w:noProof/>
+                <w:lang w:eastAsia="ru-RU"/>
+              </w:rPr>
+              <w:t>3.</w:t>
+            </w:r>
+            <w:r>
+              <w:rPr>
+                <w:rFonts w:asciiTheme="minorHAnsi" w:eastAsiaTheme="minorEastAsia" w:hAnsiTheme="minorHAnsi"/>
+                <w:noProof/>
+                <w:sz w:val="22"/>
+                <w:lang w:eastAsia="ru-RU"/>
+              </w:rPr>
+              <w:tab/>
+            </w:r>
+            <w:r>
+              <w:rPr>
+                <w:rStyle w:val="aa"/>
+                <w:noProof/>
+                <w:lang w:eastAsia="ru-RU"/>
+              </w:rPr>
+              <w:t>Описание логической структуры</w:t>
+            </w:r>
+            <w:r>
+              <w:rPr>
+                <w:noProof/>
+                <w:webHidden/>
+              </w:rPr>
+              <w:tab/>
+            </w:r>
+            <w:r>
+              <w:rPr>
+                <w:noProof/>
+                <w:webHidden/>
+              </w:rPr>
+              <w:fldChar w:fldCharType="begin"/>
+            </w:r>
+            <w:r>
+              <w:rPr>
+                <w:noProof/>
+                <w:webHidden/>
+              </w:rPr>
+              <w:instrText xml:space="preserve"> PAGEREF _Toc58701893 \h </w:instrText>
+            </w:r>
+            <w:r>
+              <w:rPr>
+                <w:noProof/>
+                <w:webHidden/>
+              </w:rPr>
+            </w:r>
+            <w:r>
+              <w:rPr>
+                <w:noProof/>
+                <w:webHidden/>
+              </w:rPr>
+              <w:fldChar w:fldCharType="separate"/>
+            </w:r>
+            <w:r>
+              <w:rPr>
+                <w:noProof/>
+                <w:webHidden/>
+              </w:rPr>
+              <w:t>9</w:t>
+            </w:r>
+            <w:r>
+              <w:rPr>
+                <w:noProof/>
+                <w:webHidden/>
+              </w:rPr>
+              <w:fldChar w:fldCharType="end"/>
+            </w:r>
+          </w:hyperlink>
+        </w:p>
+        <w:p>
+          <w:pPr>
+            <w:pStyle w:val="21"/>
+            <w:tabs>
+              <w:tab w:val="left" w:pos="880"/>
+              <w:tab w:val="right" w:leader="dot" w:pos="9344"/>
+            </w:tabs>
+            <w:rPr>
+              <w:rFonts w:asciiTheme="minorHAnsi" w:eastAsiaTheme="minorEastAsia" w:hAnsiTheme="minorHAnsi"/>
+              <w:noProof/>
+              <w:sz w:val="22"/>
+              <w:lang w:eastAsia="ru-RU"/>
+            </w:rPr>
+          </w:pPr>
+          <w:hyperlink w:anchor="_Toc58701894" w:history="1">
+            <w:r>
+              <w:rPr>
+                <w:rStyle w:val="aa"/>
+                <w:noProof/>
+              </w:rPr>
+              <w:t>3.1.</w:t>
+            </w:r>
+            <w:r>
+              <w:rPr>
+                <w:rFonts w:asciiTheme="minorHAnsi" w:eastAsiaTheme="minorEastAsia" w:hAnsiTheme="minorHAnsi"/>
+                <w:noProof/>
+                <w:sz w:val="22"/>
+                <w:lang w:eastAsia="ru-RU"/>
+              </w:rPr>
+              <w:tab/>
+            </w:r>
+            <w:r>
+              <w:rPr>
+                <w:rStyle w:val="aa"/>
+                <w:noProof/>
+              </w:rPr>
+              <w:t>Анализ предметной области разрабатываемого интернет-ресурса</w:t>
+            </w:r>
+            <w:r>
+              <w:rPr>
+                <w:noProof/>
+                <w:webHidden/>
+              </w:rPr>
+              <w:tab/>
+            </w:r>
+            <w:r>
+              <w:rPr>
+                <w:noProof/>
+                <w:webHidden/>
+              </w:rPr>
+              <w:fldChar w:fldCharType="begin"/>
+            </w:r>
+            <w:r>
+              <w:rPr>
+                <w:noProof/>
+                <w:webHidden/>
+              </w:rPr>
+              <w:instrText xml:space="preserve"> PAGEREF _Toc58701894 \h </w:instrText>
+            </w:r>
+            <w:r>
+              <w:rPr>
+                <w:noProof/>
+                <w:webHidden/>
+              </w:rPr>
+            </w:r>
+            <w:r>
+              <w:rPr>
+                <w:noProof/>
+                <w:webHidden/>
+              </w:rPr>
+              <w:fldChar w:fldCharType="separate"/>
+            </w:r>
+            <w:r>
+              <w:rPr>
+                <w:noProof/>
+                <w:webHidden/>
+              </w:rPr>
+              <w:t>9</w:t>
+            </w:r>
+            <w:r>
+              <w:rPr>
+                <w:noProof/>
+                <w:webHidden/>
+              </w:rPr>
+              <w:fldChar w:fldCharType="end"/>
+            </w:r>
+          </w:hyperlink>
+        </w:p>
+        <w:p>
+          <w:pPr>
+            <w:pStyle w:val="21"/>
+            <w:tabs>
+              <w:tab w:val="left" w:pos="880"/>
+              <w:tab w:val="right" w:leader="dot" w:pos="9344"/>
+            </w:tabs>
+            <w:rPr>
+              <w:rFonts w:asciiTheme="minorHAnsi" w:eastAsiaTheme="minorEastAsia" w:hAnsiTheme="minorHAnsi"/>
+              <w:noProof/>
+              <w:sz w:val="22"/>
+              <w:lang w:eastAsia="ru-RU"/>
+            </w:rPr>
+          </w:pPr>
+          <w:hyperlink w:anchor="_Toc58701895" w:history="1">
+            <w:r>
+              <w:rPr>
+                <w:rStyle w:val="aa"/>
+                <w:noProof/>
+              </w:rPr>
+              <w:t>3.2.</w:t>
+            </w:r>
+            <w:r>
+              <w:rPr>
+                <w:rFonts w:asciiTheme="minorHAnsi" w:eastAsiaTheme="minorEastAsia" w:hAnsiTheme="minorHAnsi"/>
+                <w:noProof/>
+                <w:sz w:val="22"/>
+                <w:lang w:eastAsia="ru-RU"/>
+              </w:rPr>
+              <w:tab/>
+            </w:r>
+            <w:r>
+              <w:rPr>
+                <w:rStyle w:val="aa"/>
+                <w:noProof/>
+              </w:rPr>
+              <w:t>Проведение оптимизации веб-страниц</w:t>
+            </w:r>
+            <w:r>
+              <w:rPr>
+                <w:noProof/>
+                <w:webHidden/>
+              </w:rPr>
+              <w:tab/>
+            </w:r>
+            <w:r>
+              <w:rPr>
+                <w:noProof/>
+                <w:webHidden/>
+              </w:rPr>
+              <w:fldChar w:fldCharType="begin"/>
+            </w:r>
+            <w:r>
+              <w:rPr>
+                <w:noProof/>
+                <w:webHidden/>
+              </w:rPr>
+              <w:instrText xml:space="preserve"> PAGEREF _Toc58701895 \h </w:instrText>
+            </w:r>
+            <w:r>
+              <w:rPr>
+                <w:noProof/>
+                <w:webHidden/>
+              </w:rPr>
+            </w:r>
+            <w:r>
+              <w:rPr>
+                <w:noProof/>
+                <w:webHidden/>
+              </w:rPr>
+              <w:fldChar w:fldCharType="separate"/>
+            </w:r>
+            <w:r>
+              <w:rPr>
+                <w:noProof/>
+                <w:webHidden/>
+              </w:rPr>
+              <w:t>9</w:t>
+            </w:r>
+            <w:r>
+              <w:rPr>
+                <w:noProof/>
+                <w:webHidden/>
+              </w:rPr>
+              <w:fldChar w:fldCharType="end"/>
+            </w:r>
+          </w:hyperlink>
+        </w:p>
+        <w:p>
+          <w:pPr>
+            <w:pStyle w:val="21"/>
+            <w:tabs>
+              <w:tab w:val="left" w:pos="880"/>
+              <w:tab w:val="right" w:leader="dot" w:pos="9344"/>
+            </w:tabs>
+            <w:rPr>
+              <w:rFonts w:asciiTheme="minorHAnsi" w:eastAsiaTheme="minorEastAsia" w:hAnsiTheme="minorHAnsi"/>
+              <w:noProof/>
+              <w:sz w:val="22"/>
+              <w:lang w:eastAsia="ru-RU"/>
+            </w:rPr>
+          </w:pPr>
+          <w:hyperlink w:anchor="_Toc58701896" w:history="1">
+            <w:r>
+              <w:rPr>
+                <w:rStyle w:val="aa"/>
+                <w:noProof/>
+              </w:rPr>
+              <w:t>3.3.</w:t>
+            </w:r>
+            <w:r>
+              <w:rPr>
+                <w:rFonts w:asciiTheme="minorHAnsi" w:eastAsiaTheme="minorEastAsia" w:hAnsiTheme="minorHAnsi"/>
+                <w:noProof/>
+                <w:sz w:val="22"/>
+                <w:lang w:eastAsia="ru-RU"/>
+              </w:rPr>
+              <w:tab/>
+            </w:r>
+            <w:r>
+              <w:rPr>
+                <w:rStyle w:val="aa"/>
+                <w:noProof/>
+              </w:rPr>
+              <w:t>Выбор технологий разработки интернет-ресурса</w:t>
+            </w:r>
+            <w:r>
+              <w:rPr>
+                <w:noProof/>
+                <w:webHidden/>
+              </w:rPr>
+              <w:tab/>
+            </w:r>
+            <w:r>
+              <w:rPr>
+                <w:noProof/>
+                <w:webHidden/>
+              </w:rPr>
+              <w:fldChar w:fldCharType="begin"/>
+            </w:r>
+            <w:r>
+              <w:rPr>
+                <w:noProof/>
+                <w:webHidden/>
+              </w:rPr>
+              <w:instrText xml:space="preserve"> PAGEREF _Toc58701896 \h </w:instrText>
+            </w:r>
+            <w:r>
+              <w:rPr>
+                <w:noProof/>
+                <w:webHidden/>
+              </w:rPr>
+            </w:r>
+            <w:r>
+              <w:rPr>
+                <w:noProof/>
+                <w:webHidden/>
+              </w:rPr>
+              <w:fldChar w:fldCharType="separate"/>
+            </w:r>
+            <w:r>
+              <w:rPr>
+                <w:noProof/>
+                <w:webHidden/>
+              </w:rPr>
+              <w:t>9</w:t>
+            </w:r>
+            <w:r>
+              <w:rPr>
+                <w:noProof/>
+                <w:webHidden/>
+              </w:rPr>
+              <w:fldChar w:fldCharType="end"/>
+            </w:r>
+          </w:hyperlink>
+        </w:p>
+        <w:p>
+          <w:pPr>
+            <w:pStyle w:val="21"/>
+            <w:tabs>
+              <w:tab w:val="left" w:pos="880"/>
+              <w:tab w:val="right" w:leader="dot" w:pos="9344"/>
+            </w:tabs>
+            <w:rPr>
+              <w:rFonts w:asciiTheme="minorHAnsi" w:eastAsiaTheme="minorEastAsia" w:hAnsiTheme="minorHAnsi"/>
+              <w:noProof/>
+              <w:sz w:val="22"/>
+              <w:lang w:eastAsia="ru-RU"/>
+            </w:rPr>
+          </w:pPr>
+          <w:hyperlink w:anchor="_Toc58701897" w:history="1">
+            <w:r>
+              <w:rPr>
+                <w:rStyle w:val="aa"/>
+                <w:noProof/>
+              </w:rPr>
+              <w:t>3.4.</w:t>
+            </w:r>
+            <w:r>
+              <w:rPr>
+                <w:rFonts w:asciiTheme="minorHAnsi" w:eastAsiaTheme="minorEastAsia" w:hAnsiTheme="minorHAnsi"/>
+                <w:noProof/>
+                <w:sz w:val="22"/>
+                <w:lang w:eastAsia="ru-RU"/>
+              </w:rPr>
+              <w:tab/>
+            </w:r>
+            <w:r>
+              <w:rPr>
+                <w:rStyle w:val="aa"/>
+                <w:noProof/>
+              </w:rPr>
+              <w:t>Создание веб-страниц интернет-ресурса</w:t>
+            </w:r>
+            <w:r>
+              <w:rPr>
+                <w:noProof/>
+                <w:webHidden/>
+              </w:rPr>
+              <w:tab/>
+            </w:r>
+            <w:r>
+              <w:rPr>
+                <w:noProof/>
+                <w:webHidden/>
+              </w:rPr>
+              <w:fldChar w:fldCharType="begin"/>
+            </w:r>
+            <w:r>
+              <w:rPr>
+                <w:noProof/>
+                <w:webHidden/>
+              </w:rPr>
+              <w:instrText xml:space="preserve"> PAGEREF _Toc58701897 \h </w:instrText>
+            </w:r>
+            <w:r>
+              <w:rPr>
+                <w:noProof/>
+                <w:webHidden/>
+              </w:rPr>
+            </w:r>
+            <w:r>
+              <w:rPr>
+                <w:noProof/>
+                <w:webHidden/>
+              </w:rPr>
+              <w:fldChar w:fldCharType="separate"/>
+            </w:r>
+            <w:r>
+              <w:rPr>
+                <w:noProof/>
+                <w:webHidden/>
+              </w:rPr>
+              <w:t>9</w:t>
+            </w:r>
+            <w:r>
+              <w:rPr>
+                <w:noProof/>
+                <w:webHidden/>
+              </w:rPr>
+              <w:fldChar w:fldCharType="end"/>
+            </w:r>
+          </w:hyperlink>
+        </w:p>
+        <w:p>
+          <w:pPr>
+            <w:pStyle w:val="21"/>
+            <w:tabs>
+              <w:tab w:val="left" w:pos="880"/>
+              <w:tab w:val="right" w:leader="dot" w:pos="9344"/>
+            </w:tabs>
+            <w:rPr>
+              <w:rFonts w:asciiTheme="minorHAnsi" w:eastAsiaTheme="minorEastAsia" w:hAnsiTheme="minorHAnsi"/>
+              <w:noProof/>
+              <w:sz w:val="22"/>
+              <w:lang w:eastAsia="ru-RU"/>
+            </w:rPr>
+          </w:pPr>
+          <w:hyperlink w:anchor="_Toc58701898" w:history="1">
+            <w:r>
+              <w:rPr>
+                <w:rStyle w:val="aa"/>
+                <w:noProof/>
+              </w:rPr>
+              <w:t>3.5.</w:t>
+            </w:r>
+            <w:r>
+              <w:rPr>
+                <w:rFonts w:asciiTheme="minorHAnsi" w:eastAsiaTheme="minorEastAsia" w:hAnsiTheme="minorHAnsi"/>
+                <w:noProof/>
+                <w:sz w:val="22"/>
+                <w:lang w:eastAsia="ru-RU"/>
+              </w:rPr>
+              <w:tab/>
+            </w:r>
+            <w:r>
+              <w:rPr>
+                <w:rStyle w:val="aa"/>
+                <w:noProof/>
+              </w:rPr>
+              <w:t>Создание межстраничной навигации</w:t>
+            </w:r>
+            <w:r>
+              <w:rPr>
+                <w:noProof/>
+                <w:webHidden/>
+              </w:rPr>
+              <w:tab/>
+            </w:r>
+            <w:r>
+              <w:rPr>
+                <w:noProof/>
+                <w:webHidden/>
+              </w:rPr>
+              <w:fldChar w:fldCharType="begin"/>
+            </w:r>
+            <w:r>
+              <w:rPr>
+                <w:noProof/>
+                <w:webHidden/>
+              </w:rPr>
+              <w:instrText xml:space="preserve"> PAGEREF _Toc58701898 \h </w:instrText>
+            </w:r>
+            <w:r>
+              <w:rPr>
+                <w:noProof/>
+                <w:webHidden/>
+              </w:rPr>
+            </w:r>
+            <w:r>
+              <w:rPr>
+                <w:noProof/>
+                <w:webHidden/>
+              </w:rPr>
+              <w:fldChar w:fldCharType="separate"/>
+            </w:r>
+            <w:r>
+              <w:rPr>
+                <w:noProof/>
+                <w:webHidden/>
+              </w:rPr>
+              <w:t>9</w:t>
+            </w:r>
+            <w:r>
+              <w:rPr>
+                <w:noProof/>
+                <w:webHidden/>
+              </w:rPr>
+              <w:fldChar w:fldCharType="end"/>
+            </w:r>
+          </w:hyperlink>
+        </w:p>
+        <w:p>
+          <w:pPr>
+            <w:pStyle w:val="21"/>
+            <w:tabs>
+              <w:tab w:val="left" w:pos="880"/>
+              <w:tab w:val="right" w:leader="dot" w:pos="9344"/>
+            </w:tabs>
+            <w:rPr>
+              <w:rFonts w:asciiTheme="minorHAnsi" w:eastAsiaTheme="minorEastAsia" w:hAnsiTheme="minorHAnsi"/>
+              <w:noProof/>
+              <w:sz w:val="22"/>
+              <w:lang w:eastAsia="ru-RU"/>
+            </w:rPr>
+          </w:pPr>
+          <w:hyperlink w:anchor="_Toc58701899" w:history="1">
+            <w:r>
+              <w:rPr>
+                <w:rStyle w:val="aa"/>
+                <w:noProof/>
+              </w:rPr>
+              <w:t>3.6.</w:t>
+            </w:r>
+            <w:r>
+              <w:rPr>
+                <w:rFonts w:asciiTheme="minorHAnsi" w:eastAsiaTheme="minorEastAsia" w:hAnsiTheme="minorHAnsi"/>
+                <w:noProof/>
+                <w:sz w:val="22"/>
+                <w:lang w:eastAsia="ru-RU"/>
+              </w:rPr>
+              <w:tab/>
+            </w:r>
+            <w:r>
+              <w:rPr>
+                <w:rStyle w:val="aa"/>
+                <w:noProof/>
+              </w:rPr>
+              <w:t>Реализация слоя клиентской логики веб-страниц</w:t>
+            </w:r>
+            <w:r>
+              <w:rPr>
+                <w:noProof/>
+                <w:webHidden/>
+              </w:rPr>
+              <w:tab/>
+            </w:r>
+            <w:r>
+              <w:rPr>
+                <w:noProof/>
+                <w:webHidden/>
+              </w:rPr>
+              <w:fldChar w:fldCharType="begin"/>
+            </w:r>
+            <w:r>
+              <w:rPr>
+                <w:noProof/>
+                <w:webHidden/>
+              </w:rPr>
+              <w:instrText xml:space="preserve"> PAGEREF _Toc58701899 \h </w:instrText>
+            </w:r>
+            <w:r>
+              <w:rPr>
+                <w:noProof/>
+                <w:webHidden/>
+              </w:rPr>
+            </w:r>
+            <w:r>
+              <w:rPr>
+                <w:noProof/>
+                <w:webHidden/>
+              </w:rPr>
+              <w:fldChar w:fldCharType="separate"/>
+            </w:r>
+            <w:r>
+              <w:rPr>
+                <w:noProof/>
+                <w:webHidden/>
+              </w:rPr>
+              <w:t>9</w:t>
+            </w:r>
+            <w:r>
+              <w:rPr>
+                <w:noProof/>
+                <w:webHidden/>
+              </w:rPr>
+              <w:fldChar w:fldCharType="end"/>
+            </w:r>
+          </w:hyperlink>
+        </w:p>
+        <w:p>
+          <w:pPr>
+            <w:pStyle w:val="21"/>
+            <w:tabs>
+              <w:tab w:val="left" w:pos="880"/>
+              <w:tab w:val="right" w:leader="dot" w:pos="9344"/>
+            </w:tabs>
+            <w:rPr>
+              <w:rFonts w:asciiTheme="minorHAnsi" w:eastAsiaTheme="minorEastAsia" w:hAnsiTheme="minorHAnsi"/>
+              <w:noProof/>
+              <w:sz w:val="22"/>
+              <w:lang w:eastAsia="ru-RU"/>
+            </w:rPr>
+          </w:pPr>
+          <w:hyperlink w:anchor="_Toc58701900" w:history="1">
+            <w:r>
+              <w:rPr>
+                <w:rStyle w:val="aa"/>
+                <w:noProof/>
+              </w:rPr>
+              <w:t>3.7.</w:t>
+            </w:r>
+            <w:r>
+              <w:rPr>
+                <w:rFonts w:asciiTheme="minorHAnsi" w:eastAsiaTheme="minorEastAsia" w:hAnsiTheme="minorHAnsi"/>
+                <w:noProof/>
+                <w:sz w:val="22"/>
+                <w:lang w:eastAsia="ru-RU"/>
+              </w:rPr>
+              <w:tab/>
+            </w:r>
+            <w:r>
+              <w:rPr>
+                <w:rStyle w:val="aa"/>
+                <w:noProof/>
+              </w:rPr>
+              <w:t>Проведение оптимизации веб-страниц</w:t>
+            </w:r>
+            <w:r>
+              <w:rPr>
+                <w:noProof/>
+                <w:webHidden/>
+              </w:rPr>
+              <w:tab/>
+            </w:r>
+            <w:r>
+              <w:rPr>
+                <w:noProof/>
+                <w:webHidden/>
+              </w:rPr>
+              <w:fldChar w:fldCharType="begin"/>
+            </w:r>
+            <w:r>
+              <w:rPr>
+                <w:noProof/>
+                <w:webHidden/>
+              </w:rPr>
+              <w:instrText xml:space="preserve"> PAGEREF _Toc58701900 \h </w:instrText>
+            </w:r>
+            <w:r>
+              <w:rPr>
+                <w:noProof/>
+                <w:webHidden/>
+              </w:rPr>
+            </w:r>
+            <w:r>
+              <w:rPr>
+                <w:noProof/>
+                <w:webHidden/>
+              </w:rPr>
+              <w:fldChar w:fldCharType="separate"/>
+            </w:r>
+            <w:r>
+              <w:rPr>
+                <w:noProof/>
+                <w:webHidden/>
+              </w:rPr>
+              <w:t>9</w:t>
+            </w:r>
+            <w:r>
+              <w:rPr>
+                <w:noProof/>
+                <w:webHidden/>
+              </w:rPr>
+              <w:fldChar w:fldCharType="end"/>
+            </w:r>
+          </w:hyperlink>
+        </w:p>
+        <w:p>
+          <w:pPr>
+            <w:pStyle w:val="12"/>
+            <w:rPr>
+              <w:rFonts w:asciiTheme="minorHAnsi" w:eastAsiaTheme="minorEastAsia" w:hAnsiTheme="minorHAnsi"/>
+              <w:noProof/>
+              <w:sz w:val="22"/>
+              <w:lang w:eastAsia="ru-RU"/>
+            </w:rPr>
+          </w:pPr>
+          <w:hyperlink w:anchor="_Toc58701901" w:history="1">
             <w:r>
               <w:rPr>
                 <w:rStyle w:val="aa"/>
                 <w:rFonts w:eastAsia="Calibri" w:cs="Times New Roman"/>
                 <w:noProof/>
               </w:rPr>
+              <w:t>Заключение</w:t>
+            </w:r>
+            <w:r>
+              <w:rPr>
+                <w:noProof/>
+                <w:webHidden/>
+              </w:rPr>
+              <w:tab/>
+            </w:r>
+            <w:r>
+              <w:rPr>
+                <w:noProof/>
+                <w:webHidden/>
+              </w:rPr>
+              <w:fldChar w:fldCharType="begin"/>
+            </w:r>
+            <w:r>
+              <w:rPr>
+                <w:noProof/>
+                <w:webHidden/>
+              </w:rPr>
+              <w:instrText xml:space="preserve"> PAGEREF _Toc58701901 \h </w:instrText>
+            </w:r>
+            <w:r>
+              <w:rPr>
+                <w:noProof/>
+                <w:webHidden/>
+              </w:rPr>
+            </w:r>
+            <w:r>
+              <w:rPr>
+                <w:noProof/>
+                <w:webHidden/>
+              </w:rPr>
+              <w:fldChar w:fldCharType="separate"/>
+            </w:r>
+            <w:r>
+              <w:rPr>
+                <w:noProof/>
+                <w:webHidden/>
+              </w:rPr>
+              <w:t>10</w:t>
+            </w:r>
+            <w:r>
+              <w:rPr>
+                <w:noProof/>
+                <w:webHidden/>
+              </w:rPr>
+              <w:fldChar w:fldCharType="end"/>
+            </w:r>
+          </w:hyperlink>
+        </w:p>
+        <w:p>
+          <w:pPr>
+            <w:pStyle w:val="12"/>
+            <w:rPr>
+              <w:rFonts w:asciiTheme="minorHAnsi" w:eastAsiaTheme="minorEastAsia" w:hAnsiTheme="minorHAnsi"/>
+              <w:noProof/>
+              <w:sz w:val="22"/>
+              <w:lang w:eastAsia="ru-RU"/>
+            </w:rPr>
+          </w:pPr>
+          <w:hyperlink w:anchor="_Toc58701902" w:history="1">
+            <w:r>
+              <w:rPr>
+                <w:rStyle w:val="aa"/>
+                <w:rFonts w:eastAsia="Calibri" w:cs="Times New Roman"/>
+                <w:noProof/>
+              </w:rPr>
               <w:t>Список использованной литературы</w:t>
             </w:r>
             <w:r>
@@ -3391,7 +4275,7 @@
                 <w:noProof/>
                 <w:webHidden/>
               </w:rPr>
-              <w:instrText xml:space="preserve"> PAGEREF _Toc57489944 \h </w:instrText>
+              <w:instrText xml:space="preserve"> PAGEREF _Toc58701902 \h </w:instrText>
             </w:r>
             <w:r>
               <w:rPr>
@@ -3411,7 +4295,76 @@
                 <w:noProof/>
                 <w:webHidden/>
               </w:rPr>
-              <w:t>8</w:t>
+              <w:t>11</w:t>
+            </w:r>
+            <w:r>
+              <w:rPr>
+                <w:noProof/>
+                <w:webHidden/>
+              </w:rPr>
+              <w:fldChar w:fldCharType="end"/>
+            </w:r>
+          </w:hyperlink>
+        </w:p>
+        <w:p>
+          <w:pPr>
+            <w:pStyle w:val="12"/>
+            <w:rPr>
+              <w:rFonts w:asciiTheme="minorHAnsi" w:eastAsiaTheme="minorEastAsia" w:hAnsiTheme="minorHAnsi"/>
+              <w:noProof/>
+              <w:sz w:val="22"/>
+              <w:lang w:eastAsia="ru-RU"/>
+            </w:rPr>
+          </w:pPr>
+          <w:hyperlink w:anchor="_Toc58701903" w:history="1">
+            <w:r>
+              <w:rPr>
+                <w:rStyle w:val="aa"/>
+                <w:rFonts w:eastAsia="Calibri" w:cs="Times New Roman"/>
+                <w:noProof/>
+              </w:rPr>
+              <w:t>Приложения</w:t>
+            </w:r>
+            <w:r>
+              <w:rPr>
+                <w:noProof/>
+                <w:webHidden/>
+              </w:rPr>
+              <w:tab/>
+            </w:r>
+            <w:r>
+              <w:rPr>
+                <w:noProof/>
+                <w:webHidden/>
+              </w:rPr>
+              <w:fldChar w:fldCharType="begin"/>
+            </w:r>
+            <w:r>
+              <w:rPr>
+                <w:noProof/>
+                <w:webHidden/>
+              </w:rPr>
+              <w:instrText xml:space="preserve"> PAGEREF _Toc58701903 \h </w:instrText>
+            </w:r>
+            <w:r>
+              <w:rPr>
+                <w:noProof/>
+                <w:webHidden/>
+              </w:rPr>
+            </w:r>
+            <w:r>
+              <w:rPr>
+                <w:noProof/>
+                <w:webHidden/>
+              </w:rPr>
+              <w:fldChar w:fldCharType="separate"/>
+            </w:r>
+            <w:r>
+              <w:rPr>
+                <w:noProof/>
+                <w:webHidden/>
+              </w:rPr>
+              <w:t>12</w:t>
             </w:r>
             <w:r>
               <w:rPr>
@@ -3443,14 +4396,6 @@
     <w:p>
       <w:pPr>
         <w:jc w:val="left"/>
-      </w:pPr>
-      <w:r>
-        <w:br w:type="page"/>
-      </w:r>
-    </w:p>
-    <w:p>
-      <w:pPr>
-        <w:jc w:val="left"/>
         <w:sectPr>
           <w:footerReference w:type="default" r:id="rId10"/>
           <w:pgSz w:w="11906" w:h="16838"/>
@@ -3464,6 +4409,7 @@
     <w:p>
       <w:pPr>
         <w:pStyle w:val="ap"/>
+        <w:ind w:firstLine="0"/>
         <w:rPr>
           <w:rFonts w:eastAsiaTheme="majorEastAsia" w:cstheme="majorBidi"/>
           <w:sz w:val="32"/>
@@ -3471,16 +4417,943 @@
           <w:lang w:eastAsia="ru-RU"/>
         </w:rPr>
       </w:pPr>
-      <w:bookmarkStart w:id="2" w:name="_Toc57489941"/>
-      <w:r>
-        <w:rPr>
+    </w:p>
+    <w:p>
+      <w:pPr>
+        <w:pStyle w:val="Ap2"/>
+        <w:rPr>
+          <w:lang w:eastAsia="ru-RU"/>
+        </w:rPr>
+      </w:pPr>
+      <w:bookmarkStart w:id="2" w:name="_Toc58701889"/>
+      <w:r>
+        <w:rPr>
+          <w:lang w:eastAsia="ru-RU"/>
+        </w:rPr>
+        <w:t>Введение</w:t>
+      </w:r>
+      <w:bookmarkEnd w:id="2"/>
+    </w:p>
+    <w:p>
+      <w:pPr>
+        <w:spacing w:line="360" w:lineRule="auto"/>
+        <w:rPr>
+          <w:b/>
+          <w:bCs/>
+          <w:sz w:val="28"/>
+          <w:szCs w:val="28"/>
+        </w:rPr>
+      </w:pPr>
+      <w:r>
+        <w:rPr>
+          <w:b/>
+          <w:bCs/>
+          <w:sz w:val="28"/>
+          <w:szCs w:val="28"/>
+        </w:rPr>
+        <w:t>Актуальность</w:t>
+      </w:r>
+    </w:p>
+    <w:p>
+      <w:pPr>
+        <w:spacing w:line="360" w:lineRule="auto"/>
+        <w:ind w:firstLine="708"/>
+        <w:jc w:val="left"/>
+        <w:rPr>
+          <w:sz w:val="28"/>
+          <w:szCs w:val="28"/>
+          <w:lang w:eastAsia="ru-RU"/>
+        </w:rPr>
+      </w:pPr>
+      <w:r>
+        <w:rPr>
+          <w:sz w:val="28"/>
+          <w:szCs w:val="28"/>
+          <w:lang w:eastAsia="ru-RU"/>
+        </w:rPr>
+        <w:t>В настоящее время в мире быстрыми</w:t>
+      </w:r>
+      <w:r>
+        <w:rPr>
+          <w:sz w:val="28"/>
+          <w:szCs w:val="28"/>
+          <w:lang w:eastAsia="ru-RU"/>
+        </w:rPr>
+        <w:t xml:space="preserve"> </w:t>
+      </w:r>
+      <w:r>
+        <w:rPr>
+          <w:sz w:val="28"/>
+          <w:szCs w:val="28"/>
+          <w:lang w:eastAsia="ru-RU"/>
+        </w:rPr>
+        <w:t>темпами идет процесс</w:t>
+      </w:r>
+      <w:r>
+        <w:rPr>
+          <w:sz w:val="28"/>
+          <w:szCs w:val="28"/>
+          <w:lang w:eastAsia="ru-RU"/>
+        </w:rPr>
+        <w:t xml:space="preserve"> </w:t>
+      </w:r>
+      <w:r>
+        <w:rPr>
+          <w:sz w:val="28"/>
+          <w:szCs w:val="28"/>
+          <w:lang w:eastAsia="ru-RU"/>
+        </w:rPr>
+        <w:t>информатизации всех сторон жизни общества,</w:t>
+      </w:r>
+      <w:r>
+        <w:rPr>
+          <w:sz w:val="28"/>
+          <w:szCs w:val="28"/>
+          <w:lang w:eastAsia="ru-RU"/>
+        </w:rPr>
+        <w:t xml:space="preserve"> </w:t>
+      </w:r>
+      <w:r>
+        <w:rPr>
+          <w:sz w:val="28"/>
+          <w:szCs w:val="28"/>
+          <w:lang w:eastAsia="ru-RU"/>
+        </w:rPr>
+        <w:t>развития и внедрения новых информационных технологий. Компьютерные</w:t>
+      </w:r>
+      <w:r>
+        <w:rPr>
+          <w:sz w:val="28"/>
+          <w:szCs w:val="28"/>
+          <w:lang w:eastAsia="ru-RU"/>
+        </w:rPr>
+        <w:t xml:space="preserve"> </w:t>
+      </w:r>
+      <w:r>
+        <w:rPr>
+          <w:sz w:val="28"/>
+          <w:szCs w:val="28"/>
+          <w:lang w:eastAsia="ru-RU"/>
+        </w:rPr>
+        <w:t>технологии привели к</w:t>
+      </w:r>
+      <w:r>
+        <w:rPr>
+          <w:sz w:val="28"/>
+          <w:szCs w:val="28"/>
+          <w:lang w:eastAsia="ru-RU"/>
+        </w:rPr>
+        <w:t xml:space="preserve"> </w:t>
+      </w:r>
+      <w:r>
+        <w:rPr>
+          <w:sz w:val="28"/>
+          <w:szCs w:val="28"/>
+          <w:lang w:eastAsia="ru-RU"/>
+        </w:rPr>
+        <w:t>впечатляющим изменениям в сфере промышленного</w:t>
+      </w:r>
+      <w:r>
+        <w:rPr>
+          <w:sz w:val="28"/>
+          <w:szCs w:val="28"/>
+          <w:lang w:eastAsia="ru-RU"/>
+        </w:rPr>
+        <w:t xml:space="preserve"> </w:t>
+      </w:r>
+      <w:r>
+        <w:rPr>
+          <w:sz w:val="28"/>
+          <w:szCs w:val="28"/>
+          <w:lang w:eastAsia="ru-RU"/>
+        </w:rPr>
+        <w:t>производства и бизнеса,</w:t>
+      </w:r>
+      <w:r>
+        <w:rPr>
+          <w:sz w:val="28"/>
+          <w:szCs w:val="28"/>
+          <w:lang w:eastAsia="ru-RU"/>
+        </w:rPr>
+        <w:t xml:space="preserve"> </w:t>
+      </w:r>
+      <w:r>
+        <w:rPr>
+          <w:sz w:val="28"/>
+          <w:szCs w:val="28"/>
+          <w:lang w:eastAsia="ru-RU"/>
+        </w:rPr>
+        <w:t>социальной жизни и образования, науки и культуры.</w:t>
+      </w:r>
+      <w:r>
+        <w:rPr>
+          <w:sz w:val="28"/>
+          <w:szCs w:val="28"/>
+          <w:lang w:eastAsia="ru-RU"/>
+        </w:rPr>
+        <w:t xml:space="preserve"> </w:t>
+      </w:r>
+      <w:r>
+        <w:rPr>
+          <w:sz w:val="28"/>
+          <w:szCs w:val="28"/>
+          <w:lang w:eastAsia="ru-RU"/>
+        </w:rPr>
+        <w:t>Информация превратилась в глобальный неистощимый ресурс человечества,</w:t>
+      </w:r>
+      <w:r>
+        <w:rPr>
+          <w:sz w:val="28"/>
+          <w:szCs w:val="28"/>
+          <w:lang w:eastAsia="ru-RU"/>
+        </w:rPr>
+        <w:t xml:space="preserve"> </w:t>
+      </w:r>
+      <w:r>
+        <w:rPr>
+          <w:sz w:val="28"/>
+          <w:szCs w:val="28"/>
+          <w:lang w:eastAsia="ru-RU"/>
+        </w:rPr>
+        <w:t>вступившего в новую эпоху развития цивилизации, которую называют</w:t>
+      </w:r>
+      <w:r>
+        <w:rPr>
+          <w:sz w:val="28"/>
+          <w:szCs w:val="28"/>
+          <w:lang w:eastAsia="ru-RU"/>
+        </w:rPr>
+        <w:t xml:space="preserve"> </w:t>
+      </w:r>
+      <w:r>
+        <w:rPr>
+          <w:sz w:val="28"/>
+          <w:szCs w:val="28"/>
+          <w:lang w:eastAsia="ru-RU"/>
+        </w:rPr>
+        <w:t>информационной.</w:t>
+      </w:r>
+      <w:r>
+        <w:rPr>
+          <w:sz w:val="28"/>
+          <w:szCs w:val="28"/>
+          <w:lang w:eastAsia="ru-RU"/>
+        </w:rPr>
+        <w:t xml:space="preserve"> По оценкам </w:t>
+      </w:r>
+      <w:r>
+        <w:rPr>
+          <w:sz w:val="28"/>
+          <w:szCs w:val="28"/>
+          <w:lang w:val="en-US" w:eastAsia="ru-RU"/>
+        </w:rPr>
+        <w:t>ITU</w:t>
+      </w:r>
+      <w:r>
+        <w:rPr>
+          <w:sz w:val="28"/>
+          <w:szCs w:val="28"/>
+          <w:lang w:eastAsia="ru-RU"/>
+        </w:rPr>
+        <w:t xml:space="preserve"> </w:t>
+      </w:r>
+      <w:r>
+        <w:rPr>
+          <w:sz w:val="28"/>
+          <w:szCs w:val="28"/>
+          <w:lang w:eastAsia="ru-RU"/>
+        </w:rPr>
+        <w:t>(</w:t>
+      </w:r>
+      <w:r>
+        <w:rPr>
+          <w:sz w:val="28"/>
+          <w:szCs w:val="28"/>
+          <w:lang w:val="en-US" w:eastAsia="ru-RU"/>
+        </w:rPr>
+        <w:t>International</w:t>
+      </w:r>
+      <w:r>
+        <w:rPr>
+          <w:sz w:val="28"/>
+          <w:szCs w:val="28"/>
+          <w:lang w:eastAsia="ru-RU"/>
+        </w:rPr>
+        <w:t xml:space="preserve"> </w:t>
+      </w:r>
+      <w:r>
+        <w:rPr>
+          <w:sz w:val="28"/>
+          <w:szCs w:val="28"/>
+          <w:lang w:val="en-US" w:eastAsia="ru-RU"/>
+        </w:rPr>
+        <w:t>Telecommunication</w:t>
+      </w:r>
+      <w:r>
+        <w:rPr>
+          <w:sz w:val="28"/>
+          <w:szCs w:val="28"/>
+          <w:lang w:eastAsia="ru-RU"/>
+        </w:rPr>
+        <w:t xml:space="preserve"> </w:t>
+      </w:r>
+      <w:r>
+        <w:rPr>
+          <w:sz w:val="28"/>
+          <w:szCs w:val="28"/>
+          <w:lang w:val="en-US" w:eastAsia="ru-RU"/>
+        </w:rPr>
+        <w:t>Union</w:t>
+      </w:r>
+      <w:r>
+        <w:rPr>
+          <w:sz w:val="28"/>
+          <w:szCs w:val="28"/>
+          <w:lang w:eastAsia="ru-RU"/>
+        </w:rPr>
+        <w:t xml:space="preserve">) </w:t>
+      </w:r>
+      <w:r>
+        <w:rPr>
+          <w:sz w:val="28"/>
+          <w:szCs w:val="28"/>
+          <w:lang w:eastAsia="ru-RU"/>
+        </w:rPr>
+        <w:t xml:space="preserve">число пользователей интернета в России на 2018 год </w:t>
+      </w:r>
+      <w:r>
+        <w:rPr>
+          <w:sz w:val="28"/>
+          <w:szCs w:val="28"/>
+          <w:lang w:eastAsia="ru-RU"/>
+        </w:rPr>
+        <w:t>114 920</w:t>
+      </w:r>
+      <w:r>
+        <w:rPr>
+          <w:sz w:val="28"/>
+          <w:szCs w:val="28"/>
+          <w:lang w:eastAsia="ru-RU"/>
+        </w:rPr>
+        <w:t> </w:t>
+      </w:r>
+      <w:r>
+        <w:rPr>
+          <w:sz w:val="28"/>
+          <w:szCs w:val="28"/>
+          <w:lang w:eastAsia="ru-RU"/>
+        </w:rPr>
+        <w:t>477</w:t>
+      </w:r>
+      <w:r>
+        <w:rPr>
+          <w:sz w:val="28"/>
+          <w:szCs w:val="28"/>
+          <w:lang w:eastAsia="ru-RU"/>
+        </w:rPr>
+        <w:t xml:space="preserve"> человек. Что составляет 80,9% от общего населения страны. По всему миру число пользователей на 2019 год составляет примерно 4 100 000 000 человек или же 53,6% от общего населения земли. После данных цифр сомнений не остаётся в необходимости использования интернет-ресурсов при создании коммерческих проектов.</w:t>
+      </w:r>
+    </w:p>
+    <w:p>
+      <w:pPr>
+        <w:spacing w:line="360" w:lineRule="auto"/>
+        <w:jc w:val="left"/>
+        <w:rPr>
+          <w:b/>
+          <w:bCs/>
+          <w:sz w:val="28"/>
+          <w:szCs w:val="28"/>
+          <w:lang w:eastAsia="ru-RU"/>
+        </w:rPr>
+      </w:pPr>
+      <w:r>
+        <w:rPr>
+          <w:b/>
+          <w:bCs/>
+          <w:sz w:val="28"/>
+          <w:szCs w:val="28"/>
+          <w:lang w:eastAsia="ru-RU"/>
+        </w:rPr>
+        <w:t>Цель работы</w:t>
+      </w:r>
+    </w:p>
+    <w:p>
+      <w:pPr>
+        <w:spacing w:line="360" w:lineRule="auto"/>
+        <w:ind w:firstLine="708"/>
+        <w:jc w:val="left"/>
+        <w:rPr>
+          <w:sz w:val="28"/>
+          <w:szCs w:val="28"/>
+          <w:lang w:eastAsia="ru-RU"/>
+        </w:rPr>
+      </w:pPr>
+      <w:r>
+        <w:rPr>
+          <w:sz w:val="28"/>
+          <w:szCs w:val="28"/>
+          <w:lang w:eastAsia="ru-RU"/>
+        </w:rPr>
+        <w:t>Целью данной курсовой работы является, разработка тематического интернет-ресурса с применение</w:t>
+      </w:r>
+      <w:r>
+        <w:rPr>
+          <w:sz w:val="28"/>
+          <w:szCs w:val="28"/>
+          <w:lang w:eastAsia="ru-RU"/>
+        </w:rPr>
+        <w:t>м</w:t>
+      </w:r>
+      <w:r>
+        <w:rPr>
+          <w:sz w:val="28"/>
+          <w:szCs w:val="28"/>
+          <w:lang w:eastAsia="ru-RU"/>
+        </w:rPr>
+        <w:t xml:space="preserve"> современных технологий веб-разработки. </w:t>
+      </w:r>
+      <w:r>
+        <w:rPr>
+          <w:sz w:val="28"/>
+          <w:szCs w:val="28"/>
+          <w:lang w:eastAsia="ru-RU"/>
+        </w:rPr>
+        <w:t>Перечень вопросов, подлежащих разработке, и обязательного графического материала:</w:t>
+      </w:r>
+    </w:p>
+    <w:p>
+      <w:pPr>
+        <w:pStyle w:val="a7"/>
+        <w:numPr>
+          <w:ilvl w:val="0"/>
+          <w:numId w:val="19"/>
+        </w:numPr>
+        <w:spacing w:line="360" w:lineRule="auto"/>
+        <w:ind w:left="0" w:firstLine="709"/>
+        <w:jc w:val="left"/>
+        <w:rPr>
+          <w:sz w:val="28"/>
+          <w:szCs w:val="28"/>
+          <w:lang w:eastAsia="ru-RU"/>
+        </w:rPr>
+      </w:pPr>
+      <w:r>
+        <w:rPr>
+          <w:sz w:val="28"/>
+          <w:szCs w:val="28"/>
+          <w:lang w:eastAsia="ru-RU"/>
+        </w:rPr>
+        <w:t>Провести анализ предметной области разрабатываемого интернет-ресурса</w:t>
+      </w:r>
+      <w:r>
+        <w:rPr>
+          <w:sz w:val="28"/>
+          <w:szCs w:val="28"/>
+          <w:lang w:eastAsia="ru-RU"/>
+        </w:rPr>
+        <w:t>.</w:t>
+      </w:r>
+    </w:p>
+    <w:p>
+      <w:pPr>
+        <w:pStyle w:val="a7"/>
+        <w:numPr>
+          <w:ilvl w:val="0"/>
+          <w:numId w:val="19"/>
+        </w:numPr>
+        <w:spacing w:line="360" w:lineRule="auto"/>
+        <w:ind w:left="0" w:firstLine="709"/>
+        <w:jc w:val="left"/>
+        <w:rPr>
+          <w:sz w:val="28"/>
+          <w:szCs w:val="28"/>
+          <w:lang w:eastAsia="ru-RU"/>
+        </w:rPr>
+      </w:pPr>
+      <w:r>
+        <w:rPr>
+          <w:sz w:val="28"/>
+          <w:szCs w:val="28"/>
+          <w:lang w:eastAsia="ru-RU"/>
+        </w:rPr>
+        <w:t>Обосновать</w:t>
+      </w:r>
+      <w:r>
+        <w:rPr>
+          <w:sz w:val="28"/>
+          <w:szCs w:val="28"/>
+          <w:lang w:eastAsia="ru-RU"/>
+        </w:rPr>
+        <w:t xml:space="preserve"> </w:t>
+      </w:r>
+      <w:r>
+        <w:rPr>
+          <w:sz w:val="28"/>
+          <w:szCs w:val="28"/>
+          <w:lang w:eastAsia="ru-RU"/>
+        </w:rPr>
+        <w:t>выбор технологий разработки интернет-ресурса.</w:t>
+      </w:r>
+    </w:p>
+    <w:p>
+      <w:pPr>
+        <w:pStyle w:val="a7"/>
+        <w:numPr>
+          <w:ilvl w:val="0"/>
+          <w:numId w:val="19"/>
+        </w:numPr>
+        <w:spacing w:line="360" w:lineRule="auto"/>
+        <w:ind w:left="0" w:firstLine="709"/>
+        <w:jc w:val="left"/>
+        <w:rPr>
+          <w:sz w:val="28"/>
+          <w:szCs w:val="28"/>
+          <w:lang w:eastAsia="ru-RU"/>
+        </w:rPr>
+      </w:pPr>
+      <w:r>
+        <w:rPr>
+          <w:sz w:val="28"/>
+          <w:szCs w:val="28"/>
+          <w:lang w:eastAsia="ru-RU"/>
+        </w:rPr>
+        <w:t>Создать пять и более веб-страниц</w:t>
+      </w:r>
+      <w:r>
+        <w:rPr>
+          <w:sz w:val="28"/>
+          <w:szCs w:val="28"/>
+          <w:lang w:eastAsia="ru-RU"/>
+        </w:rPr>
+        <w:t xml:space="preserve"> </w:t>
+      </w:r>
+      <w:r>
+        <w:rPr>
+          <w:sz w:val="28"/>
+          <w:szCs w:val="28"/>
+          <w:lang w:eastAsia="ru-RU"/>
+        </w:rPr>
+        <w:t xml:space="preserve">интернет-ресурса с использованием технологий HTML5, CSS3 и </w:t>
+      </w:r>
+      <w:proofErr w:type="spellStart"/>
+      <w:r>
+        <w:rPr>
+          <w:sz w:val="28"/>
+          <w:szCs w:val="28"/>
+          <w:lang w:eastAsia="ru-RU"/>
+        </w:rPr>
+        <w:t>JavaScript</w:t>
+      </w:r>
+      <w:proofErr w:type="spellEnd"/>
+      <w:r>
+        <w:rPr>
+          <w:sz w:val="28"/>
+          <w:szCs w:val="28"/>
+          <w:lang w:eastAsia="ru-RU"/>
+        </w:rPr>
+        <w:t>.</w:t>
+      </w:r>
+    </w:p>
+    <w:p>
+      <w:pPr>
+        <w:pStyle w:val="a7"/>
+        <w:numPr>
+          <w:ilvl w:val="0"/>
+          <w:numId w:val="19"/>
+        </w:numPr>
+        <w:spacing w:line="360" w:lineRule="auto"/>
+        <w:ind w:left="0" w:firstLine="709"/>
+        <w:jc w:val="left"/>
+        <w:rPr>
+          <w:sz w:val="28"/>
+          <w:szCs w:val="28"/>
+          <w:lang w:eastAsia="ru-RU"/>
+        </w:rPr>
+      </w:pPr>
+      <w:r>
+        <w:rPr>
+          <w:sz w:val="28"/>
+          <w:szCs w:val="28"/>
+          <w:lang w:eastAsia="ru-RU"/>
+        </w:rPr>
+        <w:t>Организовать межстраничную навигацию</w:t>
+      </w:r>
+      <w:r>
+        <w:rPr>
+          <w:sz w:val="28"/>
+          <w:szCs w:val="28"/>
+          <w:lang w:eastAsia="ru-RU"/>
+        </w:rPr>
+        <w:t>.</w:t>
+      </w:r>
+    </w:p>
+    <w:p>
+      <w:pPr>
+        <w:pStyle w:val="a7"/>
+        <w:numPr>
+          <w:ilvl w:val="0"/>
+          <w:numId w:val="19"/>
+        </w:numPr>
+        <w:spacing w:line="360" w:lineRule="auto"/>
+        <w:ind w:left="0" w:firstLine="709"/>
+        <w:jc w:val="left"/>
+        <w:rPr>
+          <w:sz w:val="28"/>
+          <w:szCs w:val="28"/>
+          <w:lang w:eastAsia="ru-RU"/>
+        </w:rPr>
+      </w:pPr>
+      <w:r>
+        <w:rPr>
+          <w:sz w:val="28"/>
+          <w:szCs w:val="28"/>
           <w:lang w:eastAsia="ru-RU"/>
         </w:rPr>
         <w:lastRenderedPageBreak/>
-        <w:t>Перечень сокращений</w:t>
-      </w:r>
-      <w:r>
-        <w:rPr>
+        <w:t>Реализовать слой клиентской логики веб</w:t>
+      </w:r>
+      <w:r>
+        <w:rPr>
+          <w:sz w:val="28"/>
+          <w:szCs w:val="28"/>
+          <w:lang w:eastAsia="ru-RU"/>
+        </w:rPr>
+        <w:t>-</w:t>
+      </w:r>
+      <w:r>
+        <w:t xml:space="preserve"> </w:t>
+      </w:r>
+      <w:r>
+        <w:rPr>
+          <w:sz w:val="28"/>
+          <w:szCs w:val="28"/>
+          <w:lang w:eastAsia="ru-RU"/>
+        </w:rPr>
+        <w:t xml:space="preserve">страниц с применением технологии </w:t>
+      </w:r>
+      <w:proofErr w:type="spellStart"/>
+      <w:r>
+        <w:rPr>
+          <w:sz w:val="28"/>
+          <w:szCs w:val="28"/>
+          <w:lang w:eastAsia="ru-RU"/>
+        </w:rPr>
+        <w:t>JavaScript</w:t>
+      </w:r>
+      <w:proofErr w:type="spellEnd"/>
+      <w:r>
+        <w:rPr>
+          <w:sz w:val="28"/>
+          <w:szCs w:val="28"/>
+          <w:lang w:eastAsia="ru-RU"/>
+        </w:rPr>
+        <w:t>.</w:t>
+      </w:r>
+    </w:p>
+    <w:p>
+      <w:pPr>
+        <w:pStyle w:val="a7"/>
+        <w:numPr>
+          <w:ilvl w:val="0"/>
+          <w:numId w:val="19"/>
+        </w:numPr>
+        <w:spacing w:line="360" w:lineRule="auto"/>
+        <w:ind w:left="0" w:firstLine="709"/>
+        <w:jc w:val="left"/>
+        <w:rPr>
+          <w:sz w:val="28"/>
+          <w:szCs w:val="28"/>
+          <w:lang w:eastAsia="ru-RU"/>
+        </w:rPr>
+      </w:pPr>
+      <w:r>
+        <w:rPr>
+          <w:sz w:val="28"/>
+          <w:szCs w:val="28"/>
+          <w:lang w:eastAsia="ru-RU"/>
+        </w:rPr>
+        <w:t xml:space="preserve">Провести оптимизацию веб-страниц и размещаемого контента для основных браузеров </w:t>
+      </w:r>
+      <w:proofErr w:type="spellStart"/>
+      <w:r>
+        <w:rPr>
+          <w:sz w:val="28"/>
+          <w:szCs w:val="28"/>
+          <w:lang w:eastAsia="ru-RU"/>
+        </w:rPr>
+        <w:t>Chrome</w:t>
+      </w:r>
+      <w:proofErr w:type="spellEnd"/>
+      <w:r>
+        <w:rPr>
+          <w:sz w:val="28"/>
+          <w:szCs w:val="28"/>
+          <w:lang w:eastAsia="ru-RU"/>
+        </w:rPr>
+        <w:t xml:space="preserve">, </w:t>
+      </w:r>
+      <w:proofErr w:type="spellStart"/>
+      <w:r>
+        <w:rPr>
+          <w:sz w:val="28"/>
+          <w:szCs w:val="28"/>
+          <w:lang w:eastAsia="ru-RU"/>
+        </w:rPr>
+        <w:t>Edge</w:t>
+      </w:r>
+      <w:proofErr w:type="spellEnd"/>
+      <w:r>
+        <w:rPr>
+          <w:sz w:val="28"/>
+          <w:szCs w:val="28"/>
+          <w:lang w:eastAsia="ru-RU"/>
+        </w:rPr>
+        <w:t xml:space="preserve">, </w:t>
+      </w:r>
+      <w:proofErr w:type="spellStart"/>
+      <w:r>
+        <w:rPr>
+          <w:sz w:val="28"/>
+          <w:szCs w:val="28"/>
+          <w:lang w:eastAsia="ru-RU"/>
+        </w:rPr>
+        <w:t>Firefox</w:t>
+      </w:r>
+      <w:proofErr w:type="spellEnd"/>
+      <w:r>
+        <w:rPr>
+          <w:sz w:val="28"/>
+          <w:szCs w:val="28"/>
+          <w:lang w:eastAsia="ru-RU"/>
+        </w:rPr>
+        <w:t xml:space="preserve">, </w:t>
+      </w:r>
+      <w:proofErr w:type="spellStart"/>
+      <w:r>
+        <w:rPr>
+          <w:sz w:val="28"/>
+          <w:szCs w:val="28"/>
+          <w:lang w:eastAsia="ru-RU"/>
+        </w:rPr>
+        <w:t>Internet</w:t>
+      </w:r>
+      <w:proofErr w:type="spellEnd"/>
+      <w:r>
+        <w:rPr>
+          <w:sz w:val="28"/>
+          <w:szCs w:val="28"/>
+          <w:lang w:eastAsia="ru-RU"/>
+        </w:rPr>
+        <w:t xml:space="preserve"> </w:t>
+      </w:r>
+      <w:proofErr w:type="spellStart"/>
+      <w:r>
+        <w:rPr>
+          <w:sz w:val="28"/>
+          <w:szCs w:val="28"/>
+          <w:lang w:eastAsia="ru-RU"/>
+        </w:rPr>
+        <w:t>Explorer</w:t>
+      </w:r>
+      <w:proofErr w:type="spellEnd"/>
+      <w:r>
+        <w:rPr>
+          <w:sz w:val="28"/>
+          <w:szCs w:val="28"/>
+          <w:lang w:eastAsia="ru-RU"/>
+        </w:rPr>
+        <w:t xml:space="preserve">, </w:t>
+      </w:r>
+      <w:proofErr w:type="spellStart"/>
+      <w:r>
+        <w:rPr>
+          <w:sz w:val="28"/>
+          <w:szCs w:val="28"/>
+          <w:lang w:eastAsia="ru-RU"/>
+        </w:rPr>
+        <w:t>Opera</w:t>
+      </w:r>
+      <w:proofErr w:type="spellEnd"/>
+      <w:r>
+        <w:rPr>
+          <w:sz w:val="28"/>
+          <w:szCs w:val="28"/>
+          <w:lang w:eastAsia="ru-RU"/>
+        </w:rPr>
+        <w:t>.</w:t>
+      </w:r>
+    </w:p>
+    <w:p>
+      <w:pPr>
+        <w:pStyle w:val="a7"/>
+        <w:numPr>
+          <w:ilvl w:val="0"/>
+          <w:numId w:val="19"/>
+        </w:numPr>
+        <w:spacing w:line="360" w:lineRule="auto"/>
+        <w:ind w:left="0" w:firstLine="709"/>
+        <w:jc w:val="left"/>
+        <w:rPr>
+          <w:sz w:val="28"/>
+          <w:szCs w:val="28"/>
+          <w:lang w:eastAsia="ru-RU"/>
+        </w:rPr>
+      </w:pPr>
+      <w:r>
+        <w:rPr>
+          <w:sz w:val="28"/>
+          <w:szCs w:val="28"/>
+          <w:lang w:eastAsia="ru-RU"/>
+        </w:rPr>
+        <w:t>Провести оптимизацию веб-страниц и размещаемого контента для различных видов устройств.</w:t>
+      </w:r>
+    </w:p>
+    <w:p>
+      <w:pPr>
+        <w:pStyle w:val="a7"/>
+        <w:numPr>
+          <w:ilvl w:val="0"/>
+          <w:numId w:val="19"/>
+        </w:numPr>
+        <w:spacing w:line="360" w:lineRule="auto"/>
+        <w:ind w:left="0" w:firstLine="709"/>
+        <w:jc w:val="left"/>
+        <w:rPr>
+          <w:sz w:val="28"/>
+          <w:szCs w:val="28"/>
+          <w:lang w:eastAsia="ru-RU"/>
+        </w:rPr>
+      </w:pPr>
+      <w:r>
+        <w:rPr>
+          <w:sz w:val="28"/>
+          <w:szCs w:val="28"/>
+          <w:lang w:eastAsia="ru-RU"/>
+        </w:rPr>
+        <w:t>Создать презентацию</w:t>
+      </w:r>
+      <w:r>
+        <w:rPr>
+          <w:sz w:val="28"/>
+          <w:szCs w:val="28"/>
+          <w:lang w:eastAsia="ru-RU"/>
+        </w:rPr>
+        <w:t xml:space="preserve"> </w:t>
+      </w:r>
+      <w:r>
+        <w:rPr>
+          <w:sz w:val="28"/>
+          <w:szCs w:val="28"/>
+          <w:lang w:eastAsia="ru-RU"/>
+        </w:rPr>
+        <w:t>по выполненной курсовой работе</w:t>
+      </w:r>
+      <w:r>
+        <w:rPr>
+          <w:sz w:val="28"/>
+          <w:szCs w:val="28"/>
+          <w:lang w:eastAsia="ru-RU"/>
+        </w:rPr>
+        <w:t>.</w:t>
+      </w:r>
+    </w:p>
+    <w:p>
+      <w:pPr>
+        <w:spacing w:line="360" w:lineRule="auto"/>
+        <w:jc w:val="left"/>
+        <w:rPr>
+          <w:sz w:val="28"/>
+          <w:szCs w:val="28"/>
+          <w:lang w:eastAsia="ru-RU"/>
+        </w:rPr>
+      </w:pPr>
+      <w:r>
+        <w:rPr>
+          <w:b/>
+          <w:bCs/>
+          <w:sz w:val="28"/>
+          <w:szCs w:val="28"/>
+          <w:lang w:eastAsia="ru-RU"/>
+        </w:rPr>
+        <w:t>Объект исследования</w:t>
+      </w:r>
+      <w:r>
+        <w:rPr>
+          <w:sz w:val="28"/>
+          <w:szCs w:val="28"/>
+          <w:lang w:eastAsia="ru-RU"/>
+        </w:rPr>
+        <w:t xml:space="preserve">: Технологии HTML5, CSS3, </w:t>
+      </w:r>
+      <w:proofErr w:type="spellStart"/>
+      <w:r>
+        <w:rPr>
+          <w:sz w:val="28"/>
+          <w:szCs w:val="28"/>
+          <w:lang w:eastAsia="ru-RU"/>
+        </w:rPr>
+        <w:t>JavaScript</w:t>
+      </w:r>
+      <w:proofErr w:type="spellEnd"/>
+      <w:r>
+        <w:rPr>
+          <w:sz w:val="28"/>
+          <w:szCs w:val="28"/>
+          <w:lang w:eastAsia="ru-RU"/>
+        </w:rPr>
+        <w:t>.</w:t>
+      </w:r>
+    </w:p>
+    <w:p>
+      <w:pPr>
+        <w:spacing w:line="360" w:lineRule="auto"/>
+        <w:jc w:val="left"/>
+        <w:rPr>
+          <w:sz w:val="28"/>
+          <w:szCs w:val="28"/>
+          <w:lang w:eastAsia="ru-RU"/>
+        </w:rPr>
+      </w:pPr>
+      <w:r>
+        <w:rPr>
+          <w:b/>
+          <w:bCs/>
+          <w:sz w:val="28"/>
+          <w:szCs w:val="28"/>
+          <w:lang w:eastAsia="ru-RU"/>
+        </w:rPr>
+        <w:t>Предмет анализа</w:t>
+      </w:r>
+      <w:r>
+        <w:rPr>
+          <w:sz w:val="28"/>
+          <w:szCs w:val="28"/>
+          <w:lang w:eastAsia="ru-RU"/>
+        </w:rPr>
+        <w:t xml:space="preserve">: Синтаксис и структура HTML5, CSS3, </w:t>
+      </w:r>
+      <w:proofErr w:type="spellStart"/>
+      <w:r>
+        <w:rPr>
+          <w:sz w:val="28"/>
+          <w:szCs w:val="28"/>
+          <w:lang w:eastAsia="ru-RU"/>
+        </w:rPr>
+        <w:t>JavaScript</w:t>
+      </w:r>
+      <w:proofErr w:type="spellEnd"/>
+      <w:r>
+        <w:rPr>
+          <w:sz w:val="28"/>
+          <w:szCs w:val="28"/>
+          <w:lang w:eastAsia="ru-RU"/>
+        </w:rPr>
+        <w:t>. Современные стандарты разработки веб-ресурсов.</w:t>
+      </w:r>
+      <w:r>
+        <w:rPr>
+          <w:sz w:val="28"/>
+          <w:szCs w:val="28"/>
           <w:lang w:eastAsia="ru-RU"/>
         </w:rPr>
         <w:br w:type="page"/>
@@ -3489,61 +5362,11 @@
     <w:p>
       <w:pPr>
         <w:pStyle w:val="Ap2"/>
-        <w:ind w:firstLine="709"/>
-        <w:jc w:val="left"/>
-        <w:rPr>
-          <w:lang w:eastAsia="ru-RU"/>
-        </w:rPr>
-      </w:pPr>
-      <w:r>
-        <w:rPr>
-          <w:lang w:eastAsia="ru-RU"/>
-        </w:rPr>
-        <w:lastRenderedPageBreak/>
-        <w:t>Введение</w:t>
-      </w:r>
-      <w:bookmarkEnd w:id="2"/>
-    </w:p>
-    <w:p>
-      <w:pPr>
-        <w:spacing w:line="360" w:lineRule="auto"/>
-        <w:ind w:firstLine="709"/>
-        <w:jc w:val="left"/>
-        <w:rPr>
-          <w:rFonts w:eastAsiaTheme="majorEastAsia" w:cstheme="majorBidi"/>
-          <w:b/>
-          <w:sz w:val="28"/>
-          <w:szCs w:val="28"/>
-          <w:lang w:eastAsia="ru-RU"/>
-        </w:rPr>
-      </w:pPr>
-      <w:r>
-        <w:rPr>
-          <w:sz w:val="28"/>
-          <w:szCs w:val="28"/>
-          <w:lang w:eastAsia="ru-RU"/>
-        </w:rPr>
-        <w:t xml:space="preserve">В современном мире социальные сети стали неотъемлемой частью жизни общества. Большая половина, всего общения, переместилась в интернет-пространство. Сегодня люди, переписываясь с друзьями, выкладывая фотографии и играя в игры, проводят больше времени в социальных сетях, нежели в уличных скверах, барах или встречах. </w:t>
-      </w:r>
-      <w:r>
-        <w:rPr>
-          <w:sz w:val="28"/>
-          <w:szCs w:val="28"/>
-          <w:lang w:eastAsia="ru-RU"/>
-        </w:rPr>
-        <w:br w:type="page"/>
-      </w:r>
-    </w:p>
-    <w:p>
-      <w:pPr>
-        <w:pStyle w:val="Ap2"/>
-        <w:ind w:firstLine="709"/>
-        <w:jc w:val="left"/>
-        <w:rPr>
-          <w:lang w:eastAsia="ru-RU"/>
-        </w:rPr>
-      </w:pPr>
-      <w:bookmarkStart w:id="3" w:name="_Toc57489942"/>
+        <w:rPr>
+          <w:lang w:eastAsia="ru-RU"/>
+        </w:rPr>
+      </w:pPr>
+      <w:bookmarkStart w:id="3" w:name="_Toc58701890"/>
       <w:r>
         <w:rPr>
           <w:lang w:eastAsia="ru-RU"/>
@@ -3555,6 +5378,28 @@
     </w:p>
     <w:p>
       <w:pPr>
+        <w:pStyle w:val="10"/>
+        <w:numPr>
+          <w:ilvl w:val="0"/>
+          <w:numId w:val="21"/>
+        </w:numPr>
+        <w:jc w:val="both"/>
+        <w:rPr>
+          <w:lang w:eastAsia="ru-RU"/>
+        </w:rPr>
+      </w:pPr>
+      <w:bookmarkStart w:id="4" w:name="_Toc58701891"/>
+      <w:r>
+        <w:rPr>
+          <w:lang w:eastAsia="ru-RU"/>
+        </w:rPr>
+        <w:t>Общие сведения</w:t>
+      </w:r>
+      <w:bookmarkEnd w:id="4"/>
+    </w:p>
+    <w:p>
+      <w:pPr>
+        <w:ind w:firstLine="709"/>
         <w:jc w:val="left"/>
         <w:rPr>
           <w:rFonts w:eastAsiaTheme="majorEastAsia" w:cstheme="majorBidi"/>
@@ -3573,24 +5418,255 @@
     </w:p>
     <w:p>
       <w:pPr>
-        <w:pStyle w:val="Ap2"/>
+        <w:pStyle w:val="10"/>
+        <w:numPr>
+          <w:ilvl w:val="0"/>
+          <w:numId w:val="21"/>
+        </w:numPr>
+        <w:jc w:val="both"/>
+        <w:rPr>
+          <w:lang w:eastAsia="ru-RU"/>
+        </w:rPr>
+      </w:pPr>
+      <w:bookmarkStart w:id="5" w:name="_Toc58701892"/>
+      <w:r>
+        <w:rPr>
+          <w:lang w:eastAsia="ru-RU"/>
+        </w:rPr>
+        <w:lastRenderedPageBreak/>
+        <w:t>Функциональное назначение</w:t>
+      </w:r>
+      <w:bookmarkEnd w:id="5"/>
+    </w:p>
+    <w:p>
+      <w:pPr>
         <w:ind w:firstLine="709"/>
         <w:jc w:val="left"/>
         <w:rPr>
+          <w:lang w:eastAsia="ru-RU"/>
+        </w:rPr>
+      </w:pPr>
+      <w:r>
+        <w:rPr>
+          <w:lang w:eastAsia="ru-RU"/>
+        </w:rPr>
+        <w:br w:type="page"/>
+      </w:r>
+    </w:p>
+    <w:p>
+      <w:pPr>
+        <w:pStyle w:val="10"/>
+        <w:numPr>
+          <w:ilvl w:val="0"/>
+          <w:numId w:val="21"/>
+        </w:numPr>
+        <w:jc w:val="both"/>
+        <w:rPr>
+          <w:lang w:eastAsia="ru-RU"/>
+        </w:rPr>
+      </w:pPr>
+      <w:bookmarkStart w:id="6" w:name="_Toc58701893"/>
+      <w:r>
+        <w:rPr>
+          <w:lang w:eastAsia="ru-RU"/>
+        </w:rPr>
+        <w:lastRenderedPageBreak/>
+        <w:t>Описание логической структуры</w:t>
+      </w:r>
+      <w:bookmarkEnd w:id="6"/>
+    </w:p>
+    <w:p>
+      <w:pPr>
+        <w:pStyle w:val="1"/>
+      </w:pPr>
+      <w:bookmarkStart w:id="7" w:name="_Toc58058007"/>
+      <w:bookmarkStart w:id="8" w:name="_Toc58701894"/>
+      <w:r>
+        <w:t>Анализ предметной области разрабатываемого интернет-ресурса</w:t>
+      </w:r>
+      <w:bookmarkEnd w:id="7"/>
+      <w:bookmarkEnd w:id="8"/>
+    </w:p>
+    <w:p>
+      <w:pPr>
+        <w:numPr>
+          <w:ilvl w:val="0"/>
+          <w:numId w:val="5"/>
+        </w:numPr>
+        <w:tabs>
+          <w:tab w:val="clear" w:pos="720"/>
+          <w:tab w:val="num" w:pos="360"/>
+        </w:tabs>
+        <w:spacing w:line="360" w:lineRule="auto"/>
+        <w:ind w:left="0" w:firstLine="0"/>
+        <w:jc w:val="left"/>
+        <w:rPr>
+          <w:rFonts w:eastAsia="Calibri" w:cs="Times New Roman"/>
+          <w:vanish/>
+          <w:sz w:val="28"/>
+        </w:rPr>
+      </w:pPr>
+    </w:p>
+    <w:p>
+      <w:pPr>
+        <w:numPr>
+          <w:ilvl w:val="0"/>
+          <w:numId w:val="5"/>
+        </w:numPr>
+        <w:tabs>
+          <w:tab w:val="clear" w:pos="720"/>
+          <w:tab w:val="num" w:pos="360"/>
+        </w:tabs>
+        <w:spacing w:line="360" w:lineRule="auto"/>
+        <w:ind w:left="0" w:firstLine="0"/>
+        <w:jc w:val="left"/>
+        <w:rPr>
+          <w:rFonts w:eastAsia="Calibri" w:cs="Times New Roman"/>
+          <w:vanish/>
+          <w:sz w:val="28"/>
+        </w:rPr>
+      </w:pPr>
+    </w:p>
+    <w:p>
+      <w:pPr>
+        <w:numPr>
+          <w:ilvl w:val="0"/>
+          <w:numId w:val="5"/>
+        </w:numPr>
+        <w:tabs>
+          <w:tab w:val="clear" w:pos="720"/>
+          <w:tab w:val="num" w:pos="360"/>
+        </w:tabs>
+        <w:spacing w:line="360" w:lineRule="auto"/>
+        <w:ind w:left="0" w:firstLine="0"/>
+        <w:jc w:val="left"/>
+        <w:rPr>
+          <w:rFonts w:eastAsia="Calibri" w:cs="Times New Roman"/>
+          <w:vanish/>
+          <w:sz w:val="28"/>
+        </w:rPr>
+      </w:pPr>
+    </w:p>
+    <w:p>
+      <w:pPr>
+        <w:pStyle w:val="1"/>
+      </w:pPr>
+      <w:bookmarkStart w:id="9" w:name="_Toc58058012"/>
+      <w:bookmarkStart w:id="10" w:name="_Toc58701895"/>
+      <w:r>
+        <w:t>Проведение оптимизации веб-страниц</w:t>
+      </w:r>
+      <w:bookmarkEnd w:id="10"/>
+    </w:p>
+    <w:p>
+      <w:pPr>
+        <w:pStyle w:val="1"/>
+      </w:pPr>
+      <w:bookmarkStart w:id="11" w:name="_Toc58701896"/>
+      <w:r>
+        <w:t>Выбор технологий разработки интернет-ресурса</w:t>
+      </w:r>
+      <w:bookmarkStart w:id="12" w:name="_Toc58058014"/>
+      <w:bookmarkEnd w:id="9"/>
+      <w:bookmarkEnd w:id="11"/>
+    </w:p>
+    <w:p>
+      <w:pPr>
+        <w:pStyle w:val="1"/>
+      </w:pPr>
+      <w:bookmarkStart w:id="13" w:name="_Toc58701897"/>
+      <w:r>
+        <w:t>Создание веб-страниц интернет-ресурса</w:t>
+      </w:r>
+      <w:bookmarkEnd w:id="12"/>
+      <w:bookmarkEnd w:id="13"/>
+    </w:p>
+    <w:p>
+      <w:pPr>
+        <w:pStyle w:val="1"/>
+      </w:pPr>
+      <w:bookmarkStart w:id="14" w:name="_Toc58701898"/>
+      <w:r>
+        <w:t>Создание межстраничной навигации</w:t>
+      </w:r>
+      <w:bookmarkStart w:id="15" w:name="_Toc58058021"/>
+      <w:bookmarkEnd w:id="14"/>
+    </w:p>
+    <w:p>
+      <w:pPr>
+        <w:pStyle w:val="1"/>
+      </w:pPr>
+      <w:bookmarkStart w:id="16" w:name="_Toc58701899"/>
+      <w:r>
+        <w:t>Реализация слоя клиентской логики веб-страниц</w:t>
+      </w:r>
+      <w:bookmarkStart w:id="17" w:name="_Toc58058022"/>
+      <w:bookmarkEnd w:id="15"/>
+      <w:bookmarkEnd w:id="16"/>
+    </w:p>
+    <w:p>
+      <w:pPr>
+        <w:pStyle w:val="1"/>
+      </w:pPr>
+      <w:bookmarkStart w:id="18" w:name="_Toc58701900"/>
+      <w:r>
+        <w:t>Проведение оптимизации веб-страниц</w:t>
+      </w:r>
+      <w:bookmarkEnd w:id="17"/>
+      <w:bookmarkEnd w:id="18"/>
+    </w:p>
+    <w:p/>
+    <w:p>
+      <w:pPr>
+        <w:rPr>
+          <w:lang w:eastAsia="ru-RU"/>
+        </w:rPr>
+      </w:pPr>
+    </w:p>
+    <w:p>
+      <w:pPr>
+        <w:pStyle w:val="10"/>
+        <w:numPr>
+          <w:ilvl w:val="1"/>
+          <w:numId w:val="21"/>
+        </w:numPr>
+        <w:ind w:left="0" w:firstLine="709"/>
+        <w:jc w:val="both"/>
+        <w:rPr>
+          <w:sz w:val="28"/>
+          <w:szCs w:val="28"/>
+          <w:lang w:eastAsia="ru-RU"/>
+        </w:rPr>
+      </w:pPr>
+      <w:r>
+        <w:rPr>
+          <w:sz w:val="28"/>
+          <w:szCs w:val="28"/>
+          <w:lang w:eastAsia="ru-RU"/>
+        </w:rPr>
+        <w:br w:type="page"/>
+      </w:r>
+    </w:p>
+    <w:p>
+      <w:pPr>
+        <w:pStyle w:val="Ap2"/>
+        <w:rPr>
           <w:rStyle w:val="Op0"/>
           <w:b/>
-        </w:rPr>
-      </w:pPr>
-      <w:bookmarkStart w:id="4" w:name="_Toc57489943"/>
+          <w:sz w:val="32"/>
+        </w:rPr>
+      </w:pPr>
+      <w:bookmarkStart w:id="19" w:name="_Toc58701901"/>
       <w:r>
         <w:rPr>
           <w:rStyle w:val="Op0"/>
           <w:b/>
+          <w:sz w:val="32"/>
         </w:rPr>
         <w:lastRenderedPageBreak/>
         <w:t>Заключение</w:t>
       </w:r>
-      <w:bookmarkEnd w:id="4"/>
+      <w:bookmarkEnd w:id="19"/>
     </w:p>
     <w:p>
       <w:pPr>
@@ -3611,23 +5687,62 @@
     <w:p>
       <w:pPr>
         <w:pStyle w:val="Ap2"/>
-        <w:ind w:firstLine="709"/>
-        <w:jc w:val="left"/>
         <w:rPr>
           <w:rStyle w:val="Op0"/>
           <w:b/>
-        </w:rPr>
-      </w:pPr>
-      <w:bookmarkStart w:id="5" w:name="_Toc57489944"/>
+          <w:sz w:val="32"/>
+        </w:rPr>
+      </w:pPr>
+      <w:bookmarkStart w:id="20" w:name="_Toc58701902"/>
       <w:r>
         <w:rPr>
           <w:rStyle w:val="Op0"/>
           <w:b/>
+          <w:sz w:val="32"/>
         </w:rPr>
         <w:lastRenderedPageBreak/>
         <w:t>Список использованной литературы</w:t>
       </w:r>
-      <w:bookmarkEnd w:id="5"/>
+      <w:bookmarkEnd w:id="20"/>
+    </w:p>
+    <w:p>
+      <w:pPr>
+        <w:jc w:val="left"/>
+        <w:rPr>
+          <w:rStyle w:val="Op0"/>
+          <w:sz w:val="32"/>
+          <w:szCs w:val="32"/>
+        </w:rPr>
+      </w:pPr>
+      <w:r>
+        <w:rPr>
+          <w:rStyle w:val="Op0"/>
+          <w:b w:val="0"/>
+          <w:sz w:val="32"/>
+        </w:rPr>
+        <w:br w:type="page"/>
+      </w:r>
+    </w:p>
+    <w:p>
+      <w:pPr>
+        <w:pStyle w:val="Ap2"/>
+        <w:rPr>
+          <w:rStyle w:val="Op0"/>
+          <w:b/>
+          <w:sz w:val="32"/>
+        </w:rPr>
+      </w:pPr>
+      <w:bookmarkStart w:id="21" w:name="_Toc58701903"/>
+      <w:r>
+        <w:rPr>
+          <w:rStyle w:val="Op0"/>
+          <w:b/>
+          <w:sz w:val="32"/>
+        </w:rPr>
+        <w:lastRenderedPageBreak/>
+        <w:t>Приложения</w:t>
+      </w:r>
+      <w:bookmarkEnd w:id="21"/>
     </w:p>
     <w:sectPr>
       <w:footerReference w:type="default" r:id="rId11"/>
@@ -3985,6 +6100,189 @@
     </w:lvl>
   </w:abstractNum>
   <w:abstractNum w:abstractNumId="2" w15:restartNumberingAfterBreak="0">
+    <w:nsid w:val="114F2B72"/>
+    <w:multiLevelType w:val="hybridMultilevel"/>
+    <w:tmpl w:val="5FD28BF6"/>
+    <w:lvl w:ilvl="0" w:tplc="6DA857C0">
+      <w:start w:val="1"/>
+      <w:numFmt w:val="decimal"/>
+      <w:lvlText w:val="%1."/>
+      <w:lvlJc w:val="left"/>
+      <w:pPr>
+        <w:ind w:left="1068" w:hanging="360"/>
+      </w:pPr>
+      <w:rPr>
+        <w:rFonts w:eastAsiaTheme="minorHAnsi" w:cstheme="minorBidi" w:hint="default"/>
+        <w:b/>
+        <w:bCs/>
+        <w:sz w:val="32"/>
+        <w:szCs w:val="32"/>
+      </w:rPr>
+    </w:lvl>
+    <w:lvl w:ilvl="1" w:tplc="02748292">
+      <w:start w:val="1"/>
+      <w:numFmt w:val="decimal"/>
+      <w:pStyle w:val="1"/>
+      <w:lvlText w:val="3.%2."/>
+      <w:lvlJc w:val="left"/>
+      <w:pPr>
+        <w:ind w:left="2771" w:hanging="360"/>
+      </w:pPr>
+      <w:rPr>
+        <w:rFonts w:hint="default"/>
+      </w:rPr>
+    </w:lvl>
+    <w:lvl w:ilvl="2" w:tplc="0419001B">
+      <w:start w:val="1"/>
+      <w:numFmt w:val="lowerRoman"/>
+      <w:lvlText w:val="%3."/>
+      <w:lvlJc w:val="right"/>
+      <w:pPr>
+        <w:ind w:left="2508" w:hanging="180"/>
+      </w:pPr>
+    </w:lvl>
+    <w:lvl w:ilvl="3" w:tplc="0419000F" w:tentative="1">
+      <w:start w:val="1"/>
+      <w:numFmt w:val="decimal"/>
+      <w:lvlText w:val="%4."/>
+      <w:lvlJc w:val="left"/>
+      <w:pPr>
+        <w:ind w:left="3228" w:hanging="360"/>
+      </w:pPr>
+    </w:lvl>
+    <w:lvl w:ilvl="4" w:tplc="04190019" w:tentative="1">
+      <w:start w:val="1"/>
+      <w:numFmt w:val="lowerLetter"/>
+      <w:lvlText w:val="%5."/>
+      <w:lvlJc w:val="left"/>
+      <w:pPr>
+        <w:ind w:left="3948" w:hanging="360"/>
+      </w:pPr>
+    </w:lvl>
+    <w:lvl w:ilvl="5" w:tplc="0419001B" w:tentative="1">
+      <w:start w:val="1"/>
+      <w:numFmt w:val="lowerRoman"/>
+      <w:lvlText w:val="%6."/>
+      <w:lvlJc w:val="right"/>
+      <w:pPr>
+        <w:ind w:left="4668" w:hanging="180"/>
+      </w:pPr>
+    </w:lvl>
+    <w:lvl w:ilvl="6" w:tplc="0419000F" w:tentative="1">
+      <w:start w:val="1"/>
+      <w:numFmt w:val="decimal"/>
+      <w:lvlText w:val="%7."/>
+      <w:lvlJc w:val="left"/>
+      <w:pPr>
+        <w:ind w:left="5388" w:hanging="360"/>
+      </w:pPr>
+    </w:lvl>
+    <w:lvl w:ilvl="7" w:tplc="04190019" w:tentative="1">
+      <w:start w:val="1"/>
+      <w:numFmt w:val="lowerLetter"/>
+      <w:lvlText w:val="%8."/>
+      <w:lvlJc w:val="left"/>
+      <w:pPr>
+        <w:ind w:left="6108" w:hanging="360"/>
+      </w:pPr>
+    </w:lvl>
+    <w:lvl w:ilvl="8" w:tplc="0419001B" w:tentative="1">
+      <w:start w:val="1"/>
+      <w:numFmt w:val="lowerRoman"/>
+      <w:lvlText w:val="%9."/>
+      <w:lvlJc w:val="right"/>
+      <w:pPr>
+        <w:ind w:left="6828" w:hanging="180"/>
+      </w:pPr>
+    </w:lvl>
+  </w:abstractNum>
+  <w:abstractNum w:abstractNumId="3" w15:restartNumberingAfterBreak="0">
+    <w:nsid w:val="1A880A5B"/>
+    <w:multiLevelType w:val="hybridMultilevel"/>
+    <w:tmpl w:val="E9B09110"/>
+    <w:lvl w:ilvl="0" w:tplc="0419000F">
+      <w:start w:val="1"/>
+      <w:numFmt w:val="decimal"/>
+      <w:lvlText w:val="%1."/>
+      <w:lvlJc w:val="left"/>
+      <w:pPr>
+        <w:ind w:left="720" w:hanging="360"/>
+      </w:pPr>
+    </w:lvl>
+    <w:lvl w:ilvl="1" w:tplc="04190019">
+      <w:start w:val="1"/>
+      <w:numFmt w:val="lowerLetter"/>
+      <w:lvlText w:val="%2."/>
+      <w:lvlJc w:val="left"/>
+      <w:pPr>
+        <w:ind w:left="1440" w:hanging="360"/>
+      </w:pPr>
+    </w:lvl>
+    <w:lvl w:ilvl="2" w:tplc="0419001B" w:tentative="1">
+      <w:start w:val="1"/>
+      <w:numFmt w:val="lowerRoman"/>
+      <w:lvlText w:val="%3."/>
+      <w:lvlJc w:val="right"/>
+      <w:pPr>
+        <w:ind w:left="2160" w:hanging="180"/>
+      </w:pPr>
+    </w:lvl>
+    <w:lvl w:ilvl="3" w:tplc="0419000F" w:tentative="1">
+      <w:start w:val="1"/>
+      <w:numFmt w:val="decimal"/>
+      <w:lvlText w:val="%4."/>
+      <w:lvlJc w:val="left"/>
+      <w:pPr>
+        <w:ind w:left="2880" w:hanging="360"/>
+      </w:pPr>
+    </w:lvl>
+    <w:lvl w:ilvl="4" w:tplc="04190019" w:tentative="1">
+      <w:start w:val="1"/>
+      <w:numFmt w:val="lowerLetter"/>
+      <w:lvlText w:val="%5."/>
+      <w:lvlJc w:val="left"/>
+      <w:pPr>
+        <w:ind w:left="3600" w:hanging="360"/>
+      </w:pPr>
+    </w:lvl>
+    <w:lvl w:ilvl="5" w:tplc="0419001B" w:tentative="1">
+      <w:start w:val="1"/>
+      <w:numFmt w:val="lowerRoman"/>
+      <w:lvlText w:val="%6."/>
+      <w:lvlJc w:val="right"/>
+      <w:pPr>
+        <w:ind w:left="4320" w:hanging="180"/>
+      </w:pPr>
+    </w:lvl>
+    <w:lvl w:ilvl="6" w:tplc="0419000F" w:tentative="1">
+      <w:start w:val="1"/>
+      <w:numFmt w:val="decimal"/>
+      <w:lvlText w:val="%7."/>
+      <w:lvlJc w:val="left"/>
+      <w:pPr>
+        <w:ind w:left="5040" w:hanging="360"/>
+      </w:pPr>
+    </w:lvl>
+    <w:lvl w:ilvl="7" w:tplc="04190019" w:tentative="1">
+      <w:start w:val="1"/>
+      <w:numFmt w:val="lowerLetter"/>
+      <w:lvlText w:val="%8."/>
+      <w:lvlJc w:val="left"/>
+      <w:pPr>
+        <w:ind w:left="5760" w:hanging="360"/>
+      </w:pPr>
+    </w:lvl>
+    <w:lvl w:ilvl="8" w:tplc="0419001B" w:tentative="1">
+      <w:start w:val="1"/>
+      <w:numFmt w:val="lowerRoman"/>
+      <w:lvlText w:val="%9."/>
+      <w:lvlJc w:val="right"/>
+      <w:pPr>
+        <w:ind w:left="6480" w:hanging="180"/>
+      </w:pPr>
+    </w:lvl>
+  </w:abstractNum>
+  <w:abstractNum w:abstractNumId="4" w15:restartNumberingAfterBreak="0">
     <w:nsid w:val="1C7A2206"/>
     <w:multiLevelType w:val="hybridMultilevel"/>
     <w:tmpl w:val="006EDDE0"/>
@@ -4124,7 +6422,7 @@
       </w:rPr>
     </w:lvl>
   </w:abstractNum>
-  <w:abstractNum w:abstractNumId="3" w15:restartNumberingAfterBreak="0">
+  <w:abstractNum w:abstractNumId="5" w15:restartNumberingAfterBreak="0">
     <w:nsid w:val="2F75675E"/>
     <w:multiLevelType w:val="hybridMultilevel"/>
     <w:tmpl w:val="A7AE5024"/>
@@ -4237,7 +6535,7 @@
       </w:pPr>
     </w:lvl>
   </w:abstractNum>
-  <w:abstractNum w:abstractNumId="4" w15:restartNumberingAfterBreak="0">
+  <w:abstractNum w:abstractNumId="6" w15:restartNumberingAfterBreak="0">
     <w:nsid w:val="40C034F5"/>
     <w:multiLevelType w:val="hybridMultilevel"/>
     <w:tmpl w:val="D4A8C708"/>
@@ -4350,7 +6648,7 @@
       </w:pPr>
     </w:lvl>
   </w:abstractNum>
-  <w:abstractNum w:abstractNumId="5" w15:restartNumberingAfterBreak="0">
+  <w:abstractNum w:abstractNumId="7" w15:restartNumberingAfterBreak="0">
     <w:nsid w:val="4250358E"/>
     <w:multiLevelType w:val="hybridMultilevel"/>
     <w:tmpl w:val="978A3084"/>
@@ -4490,7 +6788,7 @@
       </w:rPr>
     </w:lvl>
   </w:abstractNum>
-  <w:abstractNum w:abstractNumId="6" w15:restartNumberingAfterBreak="0">
+  <w:abstractNum w:abstractNumId="8" w15:restartNumberingAfterBreak="0">
     <w:nsid w:val="520A0606"/>
     <w:multiLevelType w:val="multilevel"/>
     <w:tmpl w:val="7A18507A"/>
@@ -4603,7 +6901,93 @@
       </w:pPr>
     </w:lvl>
   </w:abstractNum>
-  <w:abstractNum w:abstractNumId="7" w15:restartNumberingAfterBreak="0">
+  <w:abstractNum w:abstractNumId="9" w15:restartNumberingAfterBreak="0">
+    <w:nsid w:val="5492304A"/>
+    <w:multiLevelType w:val="hybridMultilevel"/>
+    <w:tmpl w:val="E02C7542"/>
+    <w:lvl w:ilvl="0" w:tplc="0419000F">
+      <w:start w:val="1"/>
+      <w:numFmt w:val="decimal"/>
+      <w:lvlText w:val="%1."/>
+      <w:lvlJc w:val="left"/>
+      <w:pPr>
+        <w:ind w:left="720" w:hanging="360"/>
+      </w:pPr>
+    </w:lvl>
+    <w:lvl w:ilvl="1" w:tplc="04190019" w:tentative="1">
+      <w:start w:val="1"/>
+      <w:numFmt w:val="lowerLetter"/>
+      <w:lvlText w:val="%2."/>
+      <w:lvlJc w:val="left"/>
+      <w:pPr>
+        <w:ind w:left="1440" w:hanging="360"/>
+      </w:pPr>
+    </w:lvl>
+    <w:lvl w:ilvl="2" w:tplc="0419001B" w:tentative="1">
+      <w:start w:val="1"/>
+      <w:numFmt w:val="lowerRoman"/>
+      <w:lvlText w:val="%3."/>
+      <w:lvlJc w:val="right"/>
+      <w:pPr>
+        <w:ind w:left="2160" w:hanging="180"/>
+      </w:pPr>
+    </w:lvl>
+    <w:lvl w:ilvl="3" w:tplc="0419000F" w:tentative="1">
+      <w:start w:val="1"/>
+      <w:numFmt w:val="decimal"/>
+      <w:lvlText w:val="%4."/>
+      <w:lvlJc w:val="left"/>
+      <w:pPr>
+        <w:ind w:left="2880" w:hanging="360"/>
+      </w:pPr>
+    </w:lvl>
+    <w:lvl w:ilvl="4" w:tplc="04190019" w:tentative="1">
+      <w:start w:val="1"/>
+      <w:numFmt w:val="lowerLetter"/>
+      <w:lvlText w:val="%5."/>
+      <w:lvlJc w:val="left"/>
+      <w:pPr>
+        <w:ind w:left="3600" w:hanging="360"/>
+      </w:pPr>
+    </w:lvl>
+    <w:lvl w:ilvl="5" w:tplc="0419001B" w:tentative="1">
+      <w:start w:val="1"/>
+      <w:numFmt w:val="lowerRoman"/>
+      <w:lvlText w:val="%6."/>
+      <w:lvlJc w:val="right"/>
+      <w:pPr>
+        <w:ind w:left="4320" w:hanging="180"/>
+      </w:pPr>
+    </w:lvl>
+    <w:lvl w:ilvl="6" w:tplc="0419000F" w:tentative="1">
+      <w:start w:val="1"/>
+      <w:numFmt w:val="decimal"/>
+      <w:lvlText w:val="%7."/>
+      <w:lvlJc w:val="left"/>
+      <w:pPr>
+        <w:ind w:left="5040" w:hanging="360"/>
+      </w:pPr>
+    </w:lvl>
+    <w:lvl w:ilvl="7" w:tplc="04190019" w:tentative="1">
+      <w:start w:val="1"/>
+      <w:numFmt w:val="lowerLetter"/>
+      <w:lvlText w:val="%8."/>
+      <w:lvlJc w:val="left"/>
+      <w:pPr>
+        <w:ind w:left="5760" w:hanging="360"/>
+      </w:pPr>
+    </w:lvl>
+    <w:lvl w:ilvl="8" w:tplc="0419001B" w:tentative="1">
+      <w:start w:val="1"/>
+      <w:numFmt w:val="lowerRoman"/>
+      <w:lvlText w:val="%9."/>
+      <w:lvlJc w:val="right"/>
+      <w:pPr>
+        <w:ind w:left="6480" w:hanging="180"/>
+      </w:pPr>
+    </w:lvl>
+  </w:abstractNum>
+  <w:abstractNum w:abstractNumId="10" w15:restartNumberingAfterBreak="0">
     <w:nsid w:val="566F209A"/>
     <w:multiLevelType w:val="hybridMultilevel"/>
     <w:tmpl w:val="E312ABD6"/>
@@ -4689,7 +7073,7 @@
       </w:pPr>
     </w:lvl>
   </w:abstractNum>
-  <w:abstractNum w:abstractNumId="8" w15:restartNumberingAfterBreak="0">
+  <w:abstractNum w:abstractNumId="11" w15:restartNumberingAfterBreak="0">
     <w:nsid w:val="616A6FAD"/>
     <w:multiLevelType w:val="hybridMultilevel"/>
     <w:tmpl w:val="399ECD4A"/>
@@ -4829,7 +7213,7 @@
       </w:rPr>
     </w:lvl>
   </w:abstractNum>
-  <w:abstractNum w:abstractNumId="9" w15:restartNumberingAfterBreak="0">
+  <w:abstractNum w:abstractNumId="12" w15:restartNumberingAfterBreak="0">
     <w:nsid w:val="643A6069"/>
     <w:multiLevelType w:val="hybridMultilevel"/>
     <w:tmpl w:val="C9F4258E"/>
@@ -4918,7 +7302,98 @@
       </w:pPr>
     </w:lvl>
   </w:abstractNum>
-  <w:abstractNum w:abstractNumId="10" w15:restartNumberingAfterBreak="0">
+  <w:abstractNum w:abstractNumId="13" w15:restartNumberingAfterBreak="0">
+    <w:nsid w:val="67B84169"/>
+    <w:multiLevelType w:val="hybridMultilevel"/>
+    <w:tmpl w:val="2E469590"/>
+    <w:lvl w:ilvl="0" w:tplc="F0F68EFE">
+      <w:start w:val="1"/>
+      <w:numFmt w:val="decimal"/>
+      <w:lvlText w:val="%1."/>
+      <w:lvlJc w:val="left"/>
+      <w:pPr>
+        <w:ind w:left="720" w:hanging="360"/>
+      </w:pPr>
+      <w:rPr>
+        <w:rFonts w:eastAsiaTheme="minorHAnsi" w:cstheme="minorBidi" w:hint="default"/>
+        <w:b w:val="0"/>
+        <w:sz w:val="24"/>
+      </w:rPr>
+    </w:lvl>
+    <w:lvl w:ilvl="1" w:tplc="04190019" w:tentative="1">
+      <w:start w:val="1"/>
+      <w:numFmt w:val="lowerLetter"/>
+      <w:lvlText w:val="%2."/>
+      <w:lvlJc w:val="left"/>
+      <w:pPr>
+        <w:ind w:left="1440" w:hanging="360"/>
+      </w:pPr>
+    </w:lvl>
+    <w:lvl w:ilvl="2" w:tplc="0419001B" w:tentative="1">
+      <w:start w:val="1"/>
+      <w:numFmt w:val="lowerRoman"/>
+      <w:lvlText w:val="%3."/>
+      <w:lvlJc w:val="right"/>
+      <w:pPr>
+        <w:ind w:left="2160" w:hanging="180"/>
+      </w:pPr>
+    </w:lvl>
+    <w:lvl w:ilvl="3" w:tplc="0419000F" w:tentative="1">
+      <w:start w:val="1"/>
+      <w:numFmt w:val="decimal"/>
+      <w:lvlText w:val="%4."/>
+      <w:lvlJc w:val="left"/>
+      <w:pPr>
+        <w:ind w:left="2880" w:hanging="360"/>
+      </w:pPr>
+    </w:lvl>
+    <w:lvl w:ilvl="4" w:tplc="04190019" w:tentative="1">
+      <w:start w:val="1"/>
+      <w:numFmt w:val="lowerLetter"/>
+      <w:lvlText w:val="%5."/>
+      <w:lvlJc w:val="left"/>
+      <w:pPr>
+        <w:ind w:left="3600" w:hanging="360"/>
+      </w:pPr>
+    </w:lvl>
+    <w:lvl w:ilvl="5" w:tplc="0419001B" w:tentative="1">
+      <w:start w:val="1"/>
+      <w:numFmt w:val="lowerRoman"/>
+      <w:lvlText w:val="%6."/>
+      <w:lvlJc w:val="right"/>
+      <w:pPr>
+        <w:ind w:left="4320" w:hanging="180"/>
+      </w:pPr>
+    </w:lvl>
+    <w:lvl w:ilvl="6" w:tplc="0419000F" w:tentative="1">
+      <w:start w:val="1"/>
+      <w:numFmt w:val="decimal"/>
+      <w:lvlText w:val="%7."/>
+      <w:lvlJc w:val="left"/>
+      <w:pPr>
+        <w:ind w:left="5040" w:hanging="360"/>
+      </w:pPr>
+    </w:lvl>
+    <w:lvl w:ilvl="7" w:tplc="04190019" w:tentative="1">
+      <w:start w:val="1"/>
+      <w:numFmt w:val="lowerLetter"/>
+      <w:lvlText w:val="%8."/>
+      <w:lvlJc w:val="left"/>
+      <w:pPr>
+        <w:ind w:left="5760" w:hanging="360"/>
+      </w:pPr>
+    </w:lvl>
+    <w:lvl w:ilvl="8" w:tplc="0419001B" w:tentative="1">
+      <w:start w:val="1"/>
+      <w:numFmt w:val="lowerRoman"/>
+      <w:lvlText w:val="%9."/>
+      <w:lvlJc w:val="right"/>
+      <w:pPr>
+        <w:ind w:left="6480" w:hanging="180"/>
+      </w:pPr>
+    </w:lvl>
+  </w:abstractNum>
+  <w:abstractNum w:abstractNumId="14" w15:restartNumberingAfterBreak="0">
     <w:nsid w:val="6F1E2C1F"/>
     <w:multiLevelType w:val="hybridMultilevel"/>
     <w:tmpl w:val="C9F4258E"/>
@@ -5007,7 +7482,7 @@
       </w:pPr>
     </w:lvl>
   </w:abstractNum>
-  <w:abstractNum w:abstractNumId="11" w15:restartNumberingAfterBreak="0">
+  <w:abstractNum w:abstractNumId="15" w15:restartNumberingAfterBreak="0">
     <w:nsid w:val="76130CC1"/>
     <w:multiLevelType w:val="hybridMultilevel"/>
     <w:tmpl w:val="DE4C8602"/>
@@ -5147,7 +7622,7 @@
       </w:rPr>
     </w:lvl>
   </w:abstractNum>
-  <w:abstractNum w:abstractNumId="12" w15:restartNumberingAfterBreak="0">
+  <w:abstractNum w:abstractNumId="16" w15:restartNumberingAfterBreak="0">
     <w:nsid w:val="7790266C"/>
     <w:multiLevelType w:val="hybridMultilevel"/>
     <w:tmpl w:val="4DA29EB6"/>
@@ -5287,7 +7762,7 @@
       </w:rPr>
     </w:lvl>
   </w:abstractNum>
-  <w:abstractNum w:abstractNumId="13" w15:restartNumberingAfterBreak="0">
+  <w:abstractNum w:abstractNumId="17" w15:restartNumberingAfterBreak="0">
     <w:nsid w:val="7D127712"/>
     <w:multiLevelType w:val="hybridMultilevel"/>
     <w:tmpl w:val="769A8DD6"/>
@@ -5427,7 +7902,7 @@
       </w:rPr>
     </w:lvl>
   </w:abstractNum>
-  <w:abstractNum w:abstractNumId="14" w15:restartNumberingAfterBreak="0">
+  <w:abstractNum w:abstractNumId="18" w15:restartNumberingAfterBreak="0">
     <w:nsid w:val="7F2A3825"/>
     <w:multiLevelType w:val="hybridMultilevel"/>
     <w:tmpl w:val="5E626114"/>
@@ -5568,43 +8043,43 @@
     </w:lvl>
   </w:abstractNum>
   <w:num w:numId="1">
-    <w:abstractNumId w:val="9"/>
+    <w:abstractNumId w:val="12"/>
   </w:num>
   <w:num w:numId="2">
-    <w:abstractNumId w:val="10"/>
+    <w:abstractNumId w:val="14"/>
   </w:num>
   <w:num w:numId="3">
-    <w:abstractNumId w:val="8"/>
+    <w:abstractNumId w:val="11"/>
   </w:num>
   <w:num w:numId="4">
-    <w:abstractNumId w:val="11"/>
+    <w:abstractNumId w:val="15"/>
   </w:num>
   <w:num w:numId="5">
-    <w:abstractNumId w:val="14"/>
+    <w:abstractNumId w:val="18"/>
   </w:num>
   <w:num w:numId="6">
-    <w:abstractNumId w:val="13"/>
+    <w:abstractNumId w:val="17"/>
   </w:num>
   <w:num w:numId="7">
-    <w:abstractNumId w:val="12"/>
+    <w:abstractNumId w:val="16"/>
   </w:num>
   <w:num w:numId="8">
+    <w:abstractNumId w:val="7"/>
+  </w:num>
+  <w:num w:numId="9">
     <w:abstractNumId w:val="5"/>
   </w:num>
-  <w:num w:numId="9">
-    <w:abstractNumId w:val="3"/>
-  </w:num>
   <w:num w:numId="10">
-    <w:abstractNumId w:val="4"/>
+    <w:abstractNumId w:val="6"/>
   </w:num>
   <w:num w:numId="11">
-    <w:abstractNumId w:val="2"/>
+    <w:abstractNumId w:val="4"/>
   </w:num>
   <w:num w:numId="12">
     <w:abstractNumId w:val="1"/>
   </w:num>
   <w:num w:numId="13">
-    <w:abstractNumId w:val="9"/>
+    <w:abstractNumId w:val="12"/>
     <w:lvlOverride w:ilvl="0">
       <w:startOverride w:val="1"/>
     </w:lvlOverride>
@@ -5634,7 +8109,7 @@
     </w:lvlOverride>
   </w:num>
   <w:num w:numId="14">
-    <w:abstractNumId w:val="6"/>
+    <w:abstractNumId w:val="8"/>
   </w:num>
   <w:num w:numId="15">
     <w:abstractNumId w:val="0"/>
@@ -5670,10 +8145,10 @@
     </w:lvlOverride>
   </w:num>
   <w:num w:numId="17">
-    <w:abstractNumId w:val="7"/>
+    <w:abstractNumId w:val="10"/>
   </w:num>
   <w:num w:numId="18">
-    <w:abstractNumId w:val="7"/>
+    <w:abstractNumId w:val="10"/>
     <w:lvlOverride w:ilvl="0">
       <w:startOverride w:val="1"/>
     </w:lvlOverride>
@@ -5701,6 +8176,18 @@
     <w:lvlOverride w:ilvl="8">
       <w:startOverride w:val="1"/>
     </w:lvlOverride>
+  </w:num>
+  <w:num w:numId="19">
+    <w:abstractNumId w:val="3"/>
+  </w:num>
+  <w:num w:numId="20">
+    <w:abstractNumId w:val="13"/>
+  </w:num>
+  <w:num w:numId="21">
+    <w:abstractNumId w:val="2"/>
+  </w:num>
+  <w:num w:numId="22">
+    <w:abstractNumId w:val="9"/>
   </w:num>
 </w:numbering>
 </file>
@@ -6112,11 +8599,11 @@
       <w:sz w:val="24"/>
     </w:rPr>
   </w:style>
-  <w:style w:type="paragraph" w:styleId="1">
+  <w:style w:type="paragraph" w:styleId="10">
     <w:name w:val="heading 1"/>
     <w:basedOn w:val="a"/>
     <w:next w:val="a"/>
-    <w:link w:val="10"/>
+    <w:link w:val="11"/>
     <w:uiPriority w:val="9"/>
     <w:qFormat/>
     <w:rsid w:val="000D3F5A"/>
@@ -6184,10 +8671,10 @@
     <w:semiHidden/>
     <w:unhideWhenUsed/>
   </w:style>
-  <w:style w:type="character" w:customStyle="1" w:styleId="10">
+  <w:style w:type="character" w:customStyle="1" w:styleId="11">
     <w:name w:val="Заголовок 1 Знак"/>
     <w:basedOn w:val="a0"/>
-    <w:link w:val="1"/>
+    <w:link w:val="10"/>
     <w:uiPriority w:val="9"/>
     <w:rsid w:val="000D3F5A"/>
     <w:rPr>
@@ -6292,7 +8779,7 @@
   </w:style>
   <w:style w:type="paragraph" w:styleId="a9">
     <w:name w:val="TOC Heading"/>
-    <w:basedOn w:val="1"/>
+    <w:basedOn w:val="10"/>
     <w:next w:val="a"/>
     <w:uiPriority w:val="39"/>
     <w:unhideWhenUsed/>
@@ -6310,7 +8797,7 @@
       <w:lang w:eastAsia="ru-RU"/>
     </w:rPr>
   </w:style>
-  <w:style w:type="paragraph" w:styleId="11">
+  <w:style w:type="paragraph" w:styleId="12">
     <w:name w:val="toc 1"/>
     <w:basedOn w:val="a"/>
     <w:next w:val="a"/>
@@ -6351,14 +8838,14 @@
   </w:style>
   <w:style w:type="paragraph" w:customStyle="1" w:styleId="ab">
     <w:name w:val="ап"/>
-    <w:basedOn w:val="1"/>
+    <w:basedOn w:val="10"/>
     <w:link w:val="ac"/>
     <w:qFormat/>
     <w:rsid w:val="00DC2BB0"/>
   </w:style>
   <w:style w:type="character" w:customStyle="1" w:styleId="ac">
     <w:name w:val="ап Знак"/>
-    <w:basedOn w:val="10"/>
+    <w:basedOn w:val="11"/>
     <w:link w:val="ab"/>
     <w:rsid w:val="00DC2BB0"/>
     <w:rPr>
@@ -6547,14 +9034,14 @@
   </w:style>
   <w:style w:type="paragraph" w:customStyle="1" w:styleId="Ap2">
     <w:name w:val="Ap"/>
-    <w:basedOn w:val="1"/>
+    <w:basedOn w:val="10"/>
     <w:link w:val="Ap3"/>
     <w:qFormat/>
     <w:rsid w:val="00F856B3"/>
   </w:style>
   <w:style w:type="character" w:customStyle="1" w:styleId="Ap3">
     <w:name w:val="Ap Знак"/>
-    <w:basedOn w:val="10"/>
+    <w:basedOn w:val="11"/>
     <w:link w:val="Ap2"/>
     <w:rsid w:val="00F856B3"/>
     <w:rPr>
@@ -6793,6 +9280,78 @@
     <w:rPr>
       <w:color w:val="605E5C"/>
       <w:shd w:val="clear" w:color="auto" w:fill="E1DFDD"/>
+    </w:rPr>
+  </w:style>
+  <w:style w:type="paragraph" w:styleId="af4">
+    <w:name w:val="Title"/>
+    <w:basedOn w:val="a"/>
+    <w:next w:val="a"/>
+    <w:link w:val="af5"/>
+    <w:uiPriority w:val="10"/>
+    <w:qFormat/>
+    <w:rsid w:val="0033501E"/>
+    <w:pPr>
+      <w:spacing w:after="0" w:line="240" w:lineRule="auto"/>
+      <w:contextualSpacing/>
+    </w:pPr>
+    <w:rPr>
+      <w:rFonts w:asciiTheme="majorHAnsi" w:eastAsiaTheme="majorEastAsia" w:hAnsiTheme="majorHAnsi" w:cstheme="majorBidi"/>
+      <w:spacing w:val="-10"/>
+      <w:kern w:val="28"/>
+      <w:sz w:val="56"/>
+      <w:szCs w:val="56"/>
+    </w:rPr>
+  </w:style>
+  <w:style w:type="character" w:customStyle="1" w:styleId="af5">
+    <w:name w:val="Заголовок Знак"/>
+    <w:basedOn w:val="a0"/>
+    <w:link w:val="af4"/>
+    <w:uiPriority w:val="10"/>
+    <w:rsid w:val="0033501E"/>
+    <w:rPr>
+      <w:rFonts w:asciiTheme="majorHAnsi" w:eastAsiaTheme="majorEastAsia" w:hAnsiTheme="majorHAnsi" w:cstheme="majorBidi"/>
+      <w:spacing w:val="-10"/>
+      <w:kern w:val="28"/>
+      <w:sz w:val="56"/>
+      <w:szCs w:val="56"/>
+    </w:rPr>
+  </w:style>
+  <w:style w:type="paragraph" w:customStyle="1" w:styleId="1">
+    <w:name w:val="Стиль1"/>
+    <w:basedOn w:val="a7"/>
+    <w:link w:val="13"/>
+    <w:qFormat/>
+    <w:rsid w:val="00C81C82"/>
+    <w:pPr>
+      <w:numPr>
+        <w:ilvl w:val="1"/>
+        <w:numId w:val="21"/>
+      </w:numPr>
+      <w:tabs>
+        <w:tab w:val="num" w:pos="360"/>
+      </w:tabs>
+      <w:spacing w:line="360" w:lineRule="auto"/>
+      <w:ind w:left="1134" w:hanging="425"/>
+      <w:jc w:val="left"/>
+      <w:outlineLvl w:val="1"/>
+    </w:pPr>
+    <w:rPr>
+      <w:rFonts w:eastAsia="Calibri" w:cs="Times New Roman"/>
+      <w:b/>
+      <w:bCs/>
+      <w:sz w:val="28"/>
+    </w:rPr>
+  </w:style>
+  <w:style w:type="character" w:customStyle="1" w:styleId="13">
+    <w:name w:val="Стиль1 Знак"/>
+    <w:basedOn w:val="a8"/>
+    <w:link w:val="1"/>
+    <w:rsid w:val="00C81C82"/>
+    <w:rPr>
+      <w:rFonts w:ascii="Times New Roman" w:eastAsia="Calibri" w:hAnsi="Times New Roman" w:cs="Times New Roman"/>
+      <w:b/>
+      <w:bCs/>
+      <w:sz w:val="28"/>
     </w:rPr>
   </w:style>
 </w:styles>

</xml_diff>